<commit_message>
Implementación de la gestión de surtidores, estaciones y registro de transacciones
</commit_message>
<xml_diff>
--- a/Desafio II.docx
+++ b/Desafio II.docx
@@ -3,11 +3,444 @@
 <w:document xmlns:wpc="http://schemas.microsoft.com/office/word/2010/wordprocessingCanvas" xmlns:cx="http://schemas.microsoft.com/office/drawing/2014/chartex" xmlns:cx1="http://schemas.microsoft.com/office/drawing/2015/9/8/chartex" xmlns:cx2="http://schemas.microsoft.com/office/drawing/2015/10/21/chartex" xmlns:cx3="http://schemas.microsoft.com/office/drawing/2016/5/9/chartex" xmlns:cx4="http://schemas.microsoft.com/office/drawing/2016/5/10/chartex" xmlns:cx5="http://schemas.microsoft.com/office/drawing/2016/5/11/chartex" xmlns:cx6="http://schemas.microsoft.com/office/drawing/2016/5/12/chartex" xmlns:cx7="http://schemas.microsoft.com/office/drawing/2016/5/13/chartex" xmlns:cx8="http://schemas.microsoft.com/office/drawing/2016/5/14/chartex" xmlns:mc="http://schemas.openxmlformats.org/markup-compatibility/2006" xmlns:aink="http://schemas.microsoft.com/office/drawing/2016/ink" xmlns:am3d="http://schemas.microsoft.com/office/drawing/2017/model3d" xmlns:o="urn:schemas-microsoft-com:office:office" xmlns:oel="http://schemas.microsoft.com/office/2019/extlst" xmlns:r="http://schemas.openxmlformats.org/officeDocument/2006/relationships" xmlns:m="http://schemas.openxmlformats.org/officeDocument/2006/math" xmlns:v="urn:schemas-microsoft-com:vml" xmlns:wp14="http://schemas.microsoft.com/office/word/2010/wordprocessingDrawing" xmlns:wp="http://schemas.openxmlformats.org/drawingml/2006/wordprocessingDrawing" xmlns:w10="urn:schemas-microsoft-com:office:word" xmlns:w="http://schemas.openxmlformats.org/wordprocessingml/2006/main" xmlns:w14="http://schemas.microsoft.com/office/word/2010/wordml" xmlns:w15="http://schemas.microsoft.com/office/word/2012/wordml" xmlns:w16cex="http://schemas.microsoft.com/office/word/2018/wordml/cex" xmlns:w16cid="http://schemas.microsoft.com/office/word/2016/wordml/cid" xmlns:w16="http://schemas.microsoft.com/office/word/2018/wordml" xmlns:w16du="http://schemas.microsoft.com/office/word/2023/wordml/word16du" xmlns:w16sdtdh="http://schemas.microsoft.com/office/word/2020/wordml/sdtdatahash" xmlns:w16se="http://schemas.microsoft.com/office/word/2015/wordml/symex" xmlns:wpg="http://schemas.microsoft.com/office/word/2010/wordprocessingGroup" xmlns:wpi="http://schemas.microsoft.com/office/word/2010/wordprocessingInk" xmlns:wne="http://schemas.microsoft.com/office/word/2006/wordml" xmlns:wps="http://schemas.microsoft.com/office/word/2010/wordprocessingShape" mc:Ignorable="w14 w15 w16se w16cid w16 w16cex w16sdtdh w16du wp14">
   <w:body>
     <w:p>
-      <w:r>
-        <w:t>DESAFÍO II</w:t>
-      </w:r>
-    </w:p>
-    <w:p/>
+      <w:pPr>
+        <w:jc w:val="center"/>
+        <w:rPr>
+          <w:b/>
+          <w:bCs/>
+          <w:sz w:val="24"/>
+          <w:szCs w:val="24"/>
+        </w:rPr>
+      </w:pPr>
+      <w:r>
+        <w:rPr>
+          <w:b/>
+          <w:bCs/>
+          <w:sz w:val="24"/>
+          <w:szCs w:val="24"/>
+        </w:rPr>
+        <w:t>DESAFIO II</w:t>
+      </w:r>
+    </w:p>
+    <w:p>
+      <w:pPr>
+        <w:jc w:val="center"/>
+        <w:rPr>
+          <w:sz w:val="24"/>
+          <w:szCs w:val="24"/>
+        </w:rPr>
+      </w:pPr>
+    </w:p>
+    <w:p>
+      <w:pPr>
+        <w:jc w:val="center"/>
+        <w:rPr>
+          <w:sz w:val="24"/>
+          <w:szCs w:val="24"/>
+        </w:rPr>
+      </w:pPr>
+    </w:p>
+    <w:p>
+      <w:pPr>
+        <w:jc w:val="center"/>
+        <w:rPr>
+          <w:sz w:val="24"/>
+          <w:szCs w:val="24"/>
+        </w:rPr>
+      </w:pPr>
+      <w:r>
+        <w:rPr>
+          <w:noProof/>
+          <w:color w:val="000000"/>
+          <w:sz w:val="24"/>
+          <w:szCs w:val="24"/>
+          <w:bdr w:val="none" w:sz="0" w:space="0" w:color="auto" w:frame="1"/>
+        </w:rPr>
+        <w:drawing>
+          <wp:inline distT="0" distB="0" distL="0" distR="0" wp14:anchorId="79C08F68" wp14:editId="52579735">
+            <wp:extent cx="2537460" cy="3131820"/>
+            <wp:effectExtent l="0" t="0" r="0" b="0"/>
+            <wp:docPr id="1777750262" name="Imagen 1"/>
+            <wp:cNvGraphicFramePr>
+              <a:graphicFrameLocks xmlns:a="http://schemas.openxmlformats.org/drawingml/2006/main" noChangeAspect="1"/>
+            </wp:cNvGraphicFramePr>
+            <a:graphic xmlns:a="http://schemas.openxmlformats.org/drawingml/2006/main">
+              <a:graphicData uri="http://schemas.openxmlformats.org/drawingml/2006/picture">
+                <pic:pic xmlns:pic="http://schemas.openxmlformats.org/drawingml/2006/picture">
+                  <pic:nvPicPr>
+                    <pic:cNvPr id="0" name="Picture 1"/>
+                    <pic:cNvPicPr>
+                      <a:picLocks noChangeAspect="1" noChangeArrowheads="1"/>
+                    </pic:cNvPicPr>
+                  </pic:nvPicPr>
+                  <pic:blipFill>
+                    <a:blip r:embed="rId7" cstate="print">
+                      <a:extLst>
+                        <a:ext uri="{28A0092B-C50C-407E-A947-70E740481C1C}">
+                          <a14:useLocalDpi xmlns:a14="http://schemas.microsoft.com/office/drawing/2010/main" val="0"/>
+                        </a:ext>
+                      </a:extLst>
+                    </a:blip>
+                    <a:srcRect/>
+                    <a:stretch>
+                      <a:fillRect/>
+                    </a:stretch>
+                  </pic:blipFill>
+                  <pic:spPr bwMode="auto">
+                    <a:xfrm>
+                      <a:off x="0" y="0"/>
+                      <a:ext cx="2537460" cy="3131820"/>
+                    </a:xfrm>
+                    <a:prstGeom prst="rect">
+                      <a:avLst/>
+                    </a:prstGeom>
+                    <a:noFill/>
+                    <a:ln>
+                      <a:noFill/>
+                    </a:ln>
+                  </pic:spPr>
+                </pic:pic>
+              </a:graphicData>
+            </a:graphic>
+          </wp:inline>
+        </w:drawing>
+      </w:r>
+    </w:p>
+    <w:p>
+      <w:pPr>
+        <w:jc w:val="center"/>
+        <w:rPr>
+          <w:sz w:val="24"/>
+          <w:szCs w:val="24"/>
+        </w:rPr>
+      </w:pPr>
+    </w:p>
+    <w:p>
+      <w:pPr>
+        <w:jc w:val="center"/>
+        <w:rPr>
+          <w:sz w:val="24"/>
+          <w:szCs w:val="24"/>
+          <w:lang w:val="es-CO"/>
+        </w:rPr>
+      </w:pPr>
+      <w:r>
+        <w:rPr>
+          <w:sz w:val="24"/>
+          <w:szCs w:val="24"/>
+          <w:lang w:val="es-CO"/>
+        </w:rPr>
+        <w:t>UNIVERSIDAD DE ANTIOQUIA</w:t>
+      </w:r>
+    </w:p>
+    <w:p>
+      <w:pPr>
+        <w:jc w:val="center"/>
+        <w:rPr>
+          <w:sz w:val="24"/>
+          <w:szCs w:val="24"/>
+          <w:lang w:val="es-CO"/>
+        </w:rPr>
+      </w:pPr>
+      <w:r>
+        <w:rPr>
+          <w:sz w:val="24"/>
+          <w:szCs w:val="24"/>
+          <w:lang w:val="es-CO"/>
+        </w:rPr>
+        <w:t xml:space="preserve">FACULTAD DE INGENIERÍA DE </w:t>
+      </w:r>
+      <w:r>
+        <w:rPr>
+          <w:sz w:val="24"/>
+          <w:szCs w:val="24"/>
+          <w:lang w:val="es-CO"/>
+        </w:rPr>
+        <w:t>TELECOMUNICACIONES</w:t>
+      </w:r>
+    </w:p>
+    <w:p>
+      <w:pPr>
+        <w:jc w:val="center"/>
+        <w:rPr>
+          <w:sz w:val="24"/>
+          <w:szCs w:val="24"/>
+          <w:lang w:val="es-CO"/>
+        </w:rPr>
+      </w:pPr>
+    </w:p>
+    <w:p>
+      <w:pPr>
+        <w:jc w:val="center"/>
+        <w:rPr>
+          <w:sz w:val="24"/>
+          <w:szCs w:val="24"/>
+          <w:lang w:val="es-CO"/>
+        </w:rPr>
+      </w:pPr>
+    </w:p>
+    <w:p>
+      <w:pPr>
+        <w:jc w:val="center"/>
+        <w:rPr>
+          <w:sz w:val="24"/>
+          <w:szCs w:val="24"/>
+          <w:lang w:val="es-CO"/>
+        </w:rPr>
+      </w:pPr>
+    </w:p>
+    <w:p>
+      <w:pPr>
+        <w:rPr>
+          <w:sz w:val="24"/>
+          <w:szCs w:val="24"/>
+          <w:lang w:val="es-CO"/>
+        </w:rPr>
+      </w:pPr>
+    </w:p>
+    <w:p>
+      <w:pPr>
+        <w:jc w:val="center"/>
+        <w:rPr>
+          <w:sz w:val="24"/>
+          <w:szCs w:val="24"/>
+          <w:lang w:val="es-CO"/>
+        </w:rPr>
+      </w:pPr>
+      <w:r>
+        <w:rPr>
+          <w:sz w:val="24"/>
+          <w:szCs w:val="24"/>
+          <w:lang w:val="es-CO"/>
+        </w:rPr>
+        <w:t>Karol Geraldine Cardona Gil</w:t>
+      </w:r>
+    </w:p>
+    <w:p>
+      <w:pPr>
+        <w:jc w:val="center"/>
+        <w:rPr>
+          <w:sz w:val="24"/>
+          <w:szCs w:val="24"/>
+          <w:lang w:val="es-CO"/>
+        </w:rPr>
+      </w:pPr>
+    </w:p>
+    <w:p>
+      <w:pPr>
+        <w:jc w:val="center"/>
+        <w:rPr>
+          <w:sz w:val="24"/>
+          <w:szCs w:val="24"/>
+          <w:lang w:val="es-CO"/>
+        </w:rPr>
+      </w:pPr>
+      <w:proofErr w:type="spellStart"/>
+      <w:r>
+        <w:rPr>
+          <w:sz w:val="24"/>
+          <w:szCs w:val="24"/>
+          <w:lang w:val="es-CO"/>
+        </w:rPr>
+        <w:t>Jhorys</w:t>
+      </w:r>
+      <w:proofErr w:type="spellEnd"/>
+      <w:r>
+        <w:rPr>
+          <w:sz w:val="24"/>
+          <w:szCs w:val="24"/>
+          <w:lang w:val="es-CO"/>
+        </w:rPr>
+        <w:t xml:space="preserve"> </w:t>
+      </w:r>
+      <w:proofErr w:type="spellStart"/>
+      <w:r>
+        <w:rPr>
+          <w:sz w:val="24"/>
+          <w:szCs w:val="24"/>
+          <w:lang w:val="es-CO"/>
+        </w:rPr>
+        <w:t>Osnaider</w:t>
+      </w:r>
+      <w:proofErr w:type="spellEnd"/>
+      <w:r>
+        <w:rPr>
+          <w:sz w:val="24"/>
+          <w:szCs w:val="24"/>
+          <w:lang w:val="es-CO"/>
+        </w:rPr>
+        <w:t xml:space="preserve"> Goez Rentería </w:t>
+      </w:r>
+    </w:p>
+    <w:p>
+      <w:pPr>
+        <w:jc w:val="center"/>
+        <w:rPr>
+          <w:sz w:val="24"/>
+          <w:szCs w:val="24"/>
+          <w:lang w:val="es-CO"/>
+        </w:rPr>
+      </w:pPr>
+    </w:p>
+    <w:p>
+      <w:pPr>
+        <w:jc w:val="center"/>
+        <w:rPr>
+          <w:sz w:val="24"/>
+          <w:szCs w:val="24"/>
+          <w:lang w:val="es-CO"/>
+        </w:rPr>
+      </w:pPr>
+    </w:p>
+    <w:p>
+      <w:pPr>
+        <w:jc w:val="center"/>
+        <w:rPr>
+          <w:sz w:val="24"/>
+          <w:szCs w:val="24"/>
+          <w:lang w:val="es-CO"/>
+        </w:rPr>
+      </w:pPr>
+    </w:p>
+    <w:p>
+      <w:pPr>
+        <w:jc w:val="center"/>
+        <w:rPr>
+          <w:sz w:val="24"/>
+          <w:szCs w:val="24"/>
+          <w:lang w:val="es-CO"/>
+        </w:rPr>
+      </w:pPr>
+    </w:p>
+    <w:p>
+      <w:pPr>
+        <w:jc w:val="center"/>
+        <w:rPr>
+          <w:sz w:val="24"/>
+          <w:szCs w:val="24"/>
+          <w:lang w:val="es-CO"/>
+        </w:rPr>
+      </w:pPr>
+    </w:p>
+    <w:p>
+      <w:pPr>
+        <w:jc w:val="center"/>
+        <w:rPr>
+          <w:sz w:val="24"/>
+          <w:szCs w:val="24"/>
+          <w:lang w:val="es-CO"/>
+        </w:rPr>
+      </w:pPr>
+    </w:p>
+    <w:p>
+      <w:pPr>
+        <w:jc w:val="center"/>
+        <w:rPr>
+          <w:sz w:val="24"/>
+          <w:szCs w:val="24"/>
+          <w:lang w:val="es-CO"/>
+        </w:rPr>
+      </w:pPr>
+    </w:p>
+    <w:p>
+      <w:pPr>
+        <w:jc w:val="center"/>
+        <w:rPr>
+          <w:sz w:val="24"/>
+          <w:szCs w:val="24"/>
+          <w:lang w:val="es-CO"/>
+        </w:rPr>
+      </w:pPr>
+    </w:p>
+    <w:p>
+      <w:pPr>
+        <w:jc w:val="center"/>
+        <w:rPr>
+          <w:sz w:val="24"/>
+          <w:szCs w:val="24"/>
+          <w:lang w:val="es-CO"/>
+        </w:rPr>
+      </w:pPr>
+    </w:p>
+    <w:p>
+      <w:pPr>
+        <w:jc w:val="center"/>
+        <w:rPr>
+          <w:sz w:val="24"/>
+          <w:szCs w:val="24"/>
+          <w:lang w:val="es-CO"/>
+        </w:rPr>
+      </w:pPr>
+      <w:r>
+        <w:rPr>
+          <w:sz w:val="24"/>
+          <w:szCs w:val="24"/>
+          <w:lang w:val="es-CO"/>
+        </w:rPr>
+        <w:br/>
+      </w:r>
+      <w:r>
+        <w:rPr>
+          <w:sz w:val="24"/>
+          <w:szCs w:val="24"/>
+          <w:lang w:val="es-CO"/>
+        </w:rPr>
+        <w:br/>
+      </w:r>
+    </w:p>
+    <w:p>
+      <w:pPr>
+        <w:jc w:val="center"/>
+        <w:rPr>
+          <w:sz w:val="24"/>
+          <w:szCs w:val="24"/>
+          <w:lang w:val="es-CO"/>
+        </w:rPr>
+      </w:pPr>
+      <w:r>
+        <w:rPr>
+          <w:sz w:val="24"/>
+          <w:szCs w:val="24"/>
+          <w:lang w:val="es-CO"/>
+        </w:rPr>
+        <w:t>DOCENTE: </w:t>
+      </w:r>
+    </w:p>
+    <w:p>
+      <w:pPr>
+        <w:jc w:val="center"/>
+        <w:rPr>
+          <w:sz w:val="24"/>
+          <w:szCs w:val="24"/>
+          <w:lang w:val="es-CO"/>
+        </w:rPr>
+      </w:pPr>
+      <w:r>
+        <w:rPr>
+          <w:sz w:val="24"/>
+          <w:szCs w:val="24"/>
+        </w:rPr>
+        <w:t>Augusto Salazar Jiménez</w:t>
+      </w:r>
+    </w:p>
+    <w:p>
+      <w:pPr>
+        <w:jc w:val="center"/>
+        <w:rPr>
+          <w:sz w:val="24"/>
+          <w:szCs w:val="24"/>
+          <w:lang w:val="es-CO"/>
+        </w:rPr>
+      </w:pPr>
+      <w:r>
+        <w:rPr>
+          <w:sz w:val="24"/>
+          <w:szCs w:val="24"/>
+          <w:lang w:val="es-CO"/>
+        </w:rPr>
+        <w:t>2024</w:t>
+      </w:r>
+    </w:p>
     <w:p>
       <w:pPr>
         <w:pStyle w:val="Ttulo4"/>
@@ -17,8 +450,6 @@
         <w:rPr>
           <w:b/>
           <w:color w:val="000000"/>
-          <w:sz w:val="22"/>
-          <w:szCs w:val="22"/>
         </w:rPr>
       </w:pPr>
       <w:bookmarkStart w:id="0" w:name="_ok5qb2kozrxu" w:colFirst="0" w:colLast="0"/>
@@ -27,36 +458,72 @@
         <w:rPr>
           <w:b/>
           <w:color w:val="000000"/>
-          <w:sz w:val="22"/>
-          <w:szCs w:val="22"/>
-        </w:rPr>
+        </w:rPr>
+        <w:lastRenderedPageBreak/>
         <w:t>Análisis del problema</w:t>
       </w:r>
     </w:p>
-    <w:p/>
-    <w:p>
-      <w:r>
+    <w:p>
+      <w:pPr>
+        <w:rPr>
+          <w:sz w:val="24"/>
+          <w:szCs w:val="24"/>
+        </w:rPr>
+      </w:pPr>
+    </w:p>
+    <w:p>
+      <w:pPr>
+        <w:rPr>
+          <w:sz w:val="24"/>
+          <w:szCs w:val="24"/>
+        </w:rPr>
+      </w:pPr>
+      <w:r>
+        <w:rPr>
+          <w:sz w:val="24"/>
+          <w:szCs w:val="24"/>
+        </w:rPr>
         <w:t xml:space="preserve">El problema consiste en gestionar una red nacional de estaciones de servicio de combustibles que incluye múltiples estaciones, cada una con surtidores que distribuyen tres tipos de combustible (Regular, Premium y </w:t>
       </w:r>
       <w:proofErr w:type="spellStart"/>
       <w:r>
+        <w:rPr>
+          <w:sz w:val="24"/>
+          <w:szCs w:val="24"/>
+        </w:rPr>
         <w:t>EcoExtra</w:t>
       </w:r>
       <w:proofErr w:type="spellEnd"/>
       <w:r>
+        <w:rPr>
+          <w:sz w:val="24"/>
+          <w:szCs w:val="24"/>
+        </w:rPr>
         <w:t>). El sistema debe permitir la simulación de ventas, la gestión de inventario, la verificación de fugas, y ofrecer un menú para la interacción del usuario con estas funcionalidades.</w:t>
       </w:r>
     </w:p>
     <w:p>
       <w:pPr>
         <w:spacing w:before="240" w:after="240"/>
+        <w:rPr>
+          <w:sz w:val="24"/>
+          <w:szCs w:val="24"/>
+        </w:rPr>
       </w:pPr>
       <w:proofErr w:type="gramStart"/>
       <w:r>
+        <w:rPr>
+          <w:sz w:val="24"/>
+          <w:szCs w:val="24"/>
+        </w:rPr>
         <w:t>Las funcionalidades a implementar</w:t>
       </w:r>
       <w:proofErr w:type="gramEnd"/>
       <w:r>
+        <w:rPr>
+          <w:sz w:val="24"/>
+          <w:szCs w:val="24"/>
+        </w:rPr>
         <w:t xml:space="preserve"> se dividen en cuatro áreas principales:</w:t>
       </w:r>
     </w:p>
@@ -67,10 +534,16 @@
           <w:numId w:val="3"/>
         </w:numPr>
         <w:spacing w:before="240"/>
-      </w:pPr>
-      <w:r>
-        <w:rPr>
-          <w:b/>
+        <w:rPr>
+          <w:sz w:val="24"/>
+          <w:szCs w:val="24"/>
+        </w:rPr>
+      </w:pPr>
+      <w:r>
+        <w:rPr>
+          <w:b/>
+          <w:sz w:val="24"/>
+          <w:szCs w:val="24"/>
         </w:rPr>
         <w:t xml:space="preserve">Gestión de la red </w:t>
       </w:r>
@@ -79,15 +552,25 @@
       <w:r>
         <w:rPr>
           <w:b/>
+          <w:sz w:val="24"/>
+          <w:szCs w:val="24"/>
         </w:rPr>
         <w:t>nacional</w:t>
       </w:r>
       <w:r>
+        <w:rPr>
+          <w:sz w:val="24"/>
+          <w:szCs w:val="24"/>
+        </w:rPr>
         <w:t>:Para</w:t>
       </w:r>
       <w:proofErr w:type="spellEnd"/>
       <w:proofErr w:type="gramEnd"/>
       <w:r>
+        <w:rPr>
+          <w:sz w:val="24"/>
+          <w:szCs w:val="24"/>
+        </w:rPr>
         <w:t xml:space="preserve"> la administración de las estaciones de servicio, incluyendo agregar, eliminar y calcular ventas.</w:t>
       </w:r>
     </w:p>
@@ -97,14 +580,24 @@
           <w:ilvl w:val="0"/>
           <w:numId w:val="3"/>
         </w:numPr>
-      </w:pPr>
-      <w:r>
-        <w:rPr>
-          <w:b/>
+        <w:rPr>
+          <w:sz w:val="24"/>
+          <w:szCs w:val="24"/>
+        </w:rPr>
+      </w:pPr>
+      <w:r>
+        <w:rPr>
+          <w:b/>
+          <w:sz w:val="24"/>
+          <w:szCs w:val="24"/>
         </w:rPr>
         <w:t>Gestión de estaciones de servicio</w:t>
       </w:r>
       <w:r>
+        <w:rPr>
+          <w:sz w:val="24"/>
+          <w:szCs w:val="24"/>
+        </w:rPr>
         <w:t>: Se manejan los surtidores, consulta de transacciones, capacidad de tanques y ventas de combustible.</w:t>
       </w:r>
     </w:p>
@@ -114,10 +607,16 @@
           <w:ilvl w:val="0"/>
           <w:numId w:val="3"/>
         </w:numPr>
-      </w:pPr>
-      <w:r>
-        <w:rPr>
-          <w:b/>
+        <w:rPr>
+          <w:sz w:val="24"/>
+          <w:szCs w:val="24"/>
+        </w:rPr>
+      </w:pPr>
+      <w:r>
+        <w:rPr>
+          <w:b/>
+          <w:sz w:val="24"/>
+          <w:szCs w:val="24"/>
         </w:rPr>
         <w:t xml:space="preserve">Verificación de </w:t>
       </w:r>
@@ -126,15 +625,25 @@
       <w:r>
         <w:rPr>
           <w:b/>
+          <w:sz w:val="24"/>
+          <w:szCs w:val="24"/>
         </w:rPr>
         <w:t>fugas</w:t>
       </w:r>
       <w:r>
+        <w:rPr>
+          <w:sz w:val="24"/>
+          <w:szCs w:val="24"/>
+        </w:rPr>
         <w:t>:Se</w:t>
       </w:r>
       <w:proofErr w:type="spellEnd"/>
       <w:proofErr w:type="gramEnd"/>
       <w:r>
+        <w:rPr>
+          <w:sz w:val="24"/>
+          <w:szCs w:val="24"/>
+        </w:rPr>
         <w:t xml:space="preserve"> hará la comprobación para detectar posibles pérdidas de combustible.</w:t>
       </w:r>
     </w:p>
@@ -145,14 +654,24 @@
           <w:numId w:val="3"/>
         </w:numPr>
         <w:spacing w:after="240"/>
-      </w:pPr>
-      <w:r>
-        <w:rPr>
-          <w:b/>
+        <w:rPr>
+          <w:sz w:val="24"/>
+          <w:szCs w:val="24"/>
+        </w:rPr>
+      </w:pPr>
+      <w:r>
+        <w:rPr>
+          <w:b/>
+          <w:sz w:val="24"/>
+          <w:szCs w:val="24"/>
         </w:rPr>
         <w:t>Simulación de ventas</w:t>
       </w:r>
       <w:r>
+        <w:rPr>
+          <w:sz w:val="24"/>
+          <w:szCs w:val="24"/>
+        </w:rPr>
         <w:t>: Se hará la realización de ventas simuladas, actualizando el combustible disponible y registrando la venta.</w:t>
       </w:r>
     </w:p>
@@ -163,8 +682,8 @@
         <w:rPr>
           <w:b/>
           <w:color w:val="000000"/>
-          <w:sz w:val="22"/>
-          <w:szCs w:val="22"/>
+          <w:sz w:val="24"/>
+          <w:szCs w:val="24"/>
         </w:rPr>
       </w:pPr>
       <w:bookmarkStart w:id="1" w:name="_ppjvdxqtalej" w:colFirst="0" w:colLast="0"/>
@@ -173,8 +692,8 @@
         <w:rPr>
           <w:b/>
           <w:color w:val="000000"/>
-          <w:sz w:val="22"/>
-          <w:szCs w:val="22"/>
+          <w:sz w:val="24"/>
+          <w:szCs w:val="24"/>
         </w:rPr>
         <w:t>Consideraciones para la solución propuesta:</w:t>
       </w:r>
@@ -190,16 +709,16 @@
         <w:rPr>
           <w:b/>
           <w:color w:val="000000"/>
-          <w:sz w:val="22"/>
-          <w:szCs w:val="22"/>
+          <w:sz w:val="24"/>
+          <w:szCs w:val="24"/>
         </w:rPr>
       </w:pPr>
       <w:r>
         <w:rPr>
           <w:b/>
           <w:color w:val="000000"/>
-          <w:sz w:val="22"/>
-          <w:szCs w:val="22"/>
+          <w:sz w:val="24"/>
+          <w:szCs w:val="24"/>
         </w:rPr>
         <w:t xml:space="preserve">Eficiencia: </w:t>
       </w:r>
@@ -207,8 +726,8 @@
         <w:rPr>
           <w:bCs/>
           <w:color w:val="000000"/>
-          <w:sz w:val="22"/>
-          <w:szCs w:val="22"/>
+          <w:sz w:val="24"/>
+          <w:szCs w:val="24"/>
         </w:rPr>
         <w:t>Se debe utilizar referencias en lugar de copias innecesarias para manejar las instancias de las estaciones de servicio, surtidores y transacciones.</w:t>
       </w:r>
@@ -224,16 +743,16 @@
         <w:rPr>
           <w:b/>
           <w:color w:val="000000"/>
-          <w:sz w:val="22"/>
-          <w:szCs w:val="22"/>
+          <w:sz w:val="24"/>
+          <w:szCs w:val="24"/>
         </w:rPr>
       </w:pPr>
       <w:r>
         <w:rPr>
           <w:b/>
           <w:color w:val="000000"/>
-          <w:sz w:val="22"/>
-          <w:szCs w:val="22"/>
+          <w:sz w:val="24"/>
+          <w:szCs w:val="24"/>
         </w:rPr>
         <w:t xml:space="preserve">Uso de memoria dinámica: </w:t>
       </w:r>
@@ -241,8 +760,8 @@
         <w:rPr>
           <w:bCs/>
           <w:color w:val="000000"/>
-          <w:sz w:val="22"/>
-          <w:szCs w:val="22"/>
+          <w:sz w:val="24"/>
+          <w:szCs w:val="24"/>
         </w:rPr>
         <w:t>Se gestionarán las listas de estaciones y surtidores utilizando memoria dinámica para permitir un crecimiento y ajuste eficientes del tamaño de las estructuras.</w:t>
       </w:r>
@@ -260,16 +779,16 @@
         <w:rPr>
           <w:b/>
           <w:color w:val="000000"/>
-          <w:sz w:val="26"/>
-          <w:szCs w:val="26"/>
+          <w:sz w:val="24"/>
+          <w:szCs w:val="24"/>
         </w:rPr>
       </w:pPr>
       <w:r>
         <w:rPr>
           <w:b/>
           <w:color w:val="000000"/>
-          <w:sz w:val="22"/>
-          <w:szCs w:val="22"/>
+          <w:sz w:val="24"/>
+          <w:szCs w:val="24"/>
         </w:rPr>
         <w:t xml:space="preserve">Uso de estructuras propias: </w:t>
       </w:r>
@@ -277,8 +796,8 @@
         <w:rPr>
           <w:bCs/>
           <w:color w:val="000000"/>
-          <w:sz w:val="22"/>
-          <w:szCs w:val="22"/>
+          <w:sz w:val="24"/>
+          <w:szCs w:val="24"/>
         </w:rPr>
         <w:t>Se desarrollarán estructuras de datos personalizadas (como listas y mapas) que no dependen de la STL, para cumplir con las restricciones establecidas por el cliente.</w:t>
       </w:r>
@@ -292,16 +811,16 @@
         <w:rPr>
           <w:b/>
           <w:color w:val="000000"/>
-          <w:sz w:val="22"/>
-          <w:szCs w:val="22"/>
+          <w:sz w:val="24"/>
+          <w:szCs w:val="24"/>
         </w:rPr>
       </w:pPr>
       <w:r>
         <w:rPr>
           <w:b/>
           <w:color w:val="000000"/>
-          <w:sz w:val="22"/>
-          <w:szCs w:val="22"/>
+          <w:sz w:val="24"/>
+          <w:szCs w:val="24"/>
         </w:rPr>
         <w:t>subprogramas</w:t>
       </w:r>
@@ -313,10 +832,16 @@
           <w:numId w:val="2"/>
         </w:numPr>
         <w:spacing w:before="240"/>
-      </w:pPr>
-      <w:r>
-        <w:rPr>
-          <w:b/>
+        <w:rPr>
+          <w:sz w:val="24"/>
+          <w:szCs w:val="24"/>
+        </w:rPr>
+      </w:pPr>
+      <w:r>
+        <w:rPr>
+          <w:b/>
+          <w:sz w:val="24"/>
+          <w:szCs w:val="24"/>
         </w:rPr>
         <w:t>Simulación de ventas</w:t>
       </w:r>
@@ -327,8 +852,16 @@
           <w:ilvl w:val="1"/>
           <w:numId w:val="2"/>
         </w:numPr>
-      </w:pPr>
-      <w:r>
+        <w:rPr>
+          <w:sz w:val="24"/>
+          <w:szCs w:val="24"/>
+        </w:rPr>
+      </w:pPr>
+      <w:r>
+        <w:rPr>
+          <w:sz w:val="24"/>
+          <w:szCs w:val="24"/>
+        </w:rPr>
         <w:t>Se selecciona aleatoriamente un surtidor activo.</w:t>
       </w:r>
     </w:p>
@@ -338,8 +871,16 @@
           <w:ilvl w:val="1"/>
           <w:numId w:val="2"/>
         </w:numPr>
-      </w:pPr>
-      <w:r>
+        <w:rPr>
+          <w:sz w:val="24"/>
+          <w:szCs w:val="24"/>
+        </w:rPr>
+      </w:pPr>
+      <w:r>
+        <w:rPr>
+          <w:sz w:val="24"/>
+          <w:szCs w:val="24"/>
+        </w:rPr>
         <w:t>Se genera una cantidad aleatoria de litros a vender.</w:t>
       </w:r>
     </w:p>
@@ -349,8 +890,16 @@
           <w:ilvl w:val="1"/>
           <w:numId w:val="2"/>
         </w:numPr>
-      </w:pPr>
-      <w:r>
+        <w:rPr>
+          <w:sz w:val="24"/>
+          <w:szCs w:val="24"/>
+        </w:rPr>
+      </w:pPr>
+      <w:r>
+        <w:rPr>
+          <w:sz w:val="24"/>
+          <w:szCs w:val="24"/>
+        </w:rPr>
         <w:t>Se verifica si hay suficiente combustible disponible, ajustando la venta si es necesario.</w:t>
       </w:r>
     </w:p>
@@ -360,8 +909,16 @@
           <w:ilvl w:val="1"/>
           <w:numId w:val="2"/>
         </w:numPr>
-      </w:pPr>
-      <w:r>
+        <w:rPr>
+          <w:sz w:val="24"/>
+          <w:szCs w:val="24"/>
+        </w:rPr>
+      </w:pPr>
+      <w:r>
+        <w:rPr>
+          <w:sz w:val="24"/>
+          <w:szCs w:val="24"/>
+        </w:rPr>
         <w:t>Se registra la venta y se actualiza la disponibilidad del tanque.</w:t>
       </w:r>
     </w:p>
@@ -371,10 +928,16 @@
           <w:ilvl w:val="0"/>
           <w:numId w:val="2"/>
         </w:numPr>
-      </w:pPr>
-      <w:r>
-        <w:rPr>
-          <w:b/>
+        <w:rPr>
+          <w:sz w:val="24"/>
+          <w:szCs w:val="24"/>
+        </w:rPr>
+      </w:pPr>
+      <w:r>
+        <w:rPr>
+          <w:b/>
+          <w:sz w:val="24"/>
+          <w:szCs w:val="24"/>
         </w:rPr>
         <w:t>Verificación de fugas de combustible</w:t>
       </w:r>
@@ -385,8 +948,16 @@
           <w:ilvl w:val="1"/>
           <w:numId w:val="2"/>
         </w:numPr>
-      </w:pPr>
-      <w:r>
+        <w:rPr>
+          <w:sz w:val="24"/>
+          <w:szCs w:val="24"/>
+        </w:rPr>
+      </w:pPr>
+      <w:r>
+        <w:rPr>
+          <w:sz w:val="24"/>
+          <w:szCs w:val="24"/>
+        </w:rPr>
         <w:t>Se suma la cantidad de combustible vendido y el almacenado en el tanque.</w:t>
       </w:r>
     </w:p>
@@ -396,8 +967,17 @@
           <w:ilvl w:val="1"/>
           <w:numId w:val="2"/>
         </w:numPr>
-      </w:pPr>
-      <w:r>
+        <w:rPr>
+          <w:sz w:val="24"/>
+          <w:szCs w:val="24"/>
+        </w:rPr>
+      </w:pPr>
+      <w:r>
+        <w:rPr>
+          <w:sz w:val="24"/>
+          <w:szCs w:val="24"/>
+        </w:rPr>
+        <w:lastRenderedPageBreak/>
         <w:t>Se compara con la capacidad original del tanque para verificar que se mantenga dentro del 95%.</w:t>
       </w:r>
     </w:p>
@@ -408,27 +988,71 @@
           <w:numId w:val="2"/>
         </w:numPr>
         <w:spacing w:after="240"/>
-      </w:pPr>
-      <w:r>
+        <w:rPr>
+          <w:sz w:val="24"/>
+          <w:szCs w:val="24"/>
+        </w:rPr>
+      </w:pPr>
+      <w:r>
+        <w:rPr>
+          <w:sz w:val="24"/>
+          <w:szCs w:val="24"/>
+        </w:rPr>
         <w:t>Si se detecta una discrepancia, se reporta una posible fuga.</w:t>
       </w:r>
+    </w:p>
+    <w:p>
+      <w:pPr>
+        <w:spacing w:after="240"/>
+        <w:ind w:left="1440"/>
+        <w:rPr>
+          <w:sz w:val="24"/>
+          <w:szCs w:val="24"/>
+        </w:rPr>
+      </w:pPr>
+    </w:p>
+    <w:p>
+      <w:pPr>
+        <w:spacing w:after="240"/>
+        <w:rPr>
+          <w:b/>
+          <w:bCs/>
+          <w:sz w:val="24"/>
+          <w:szCs w:val="24"/>
+        </w:rPr>
+      </w:pPr>
+      <w:r>
+        <w:rPr>
+          <w:b/>
+          <w:bCs/>
+          <w:sz w:val="24"/>
+          <w:szCs w:val="24"/>
+        </w:rPr>
+        <w:t>Diagrama de clases</w:t>
+      </w:r>
+    </w:p>
+    <w:p>
+      <w:pPr>
+        <w:spacing w:after="240"/>
+        <w:rPr>
+          <w:b/>
+          <w:bCs/>
+          <w:sz w:val="24"/>
+          <w:szCs w:val="24"/>
+          <w:lang w:val="es-CO"/>
+        </w:rPr>
+      </w:pPr>
       <w:r>
         <w:rPr>
           <w:noProof/>
+          <w:sz w:val="24"/>
+          <w:szCs w:val="24"/>
         </w:rPr>
         <w:drawing>
-          <wp:anchor distT="0" distB="0" distL="114300" distR="114300" simplePos="0" relativeHeight="251658240" behindDoc="0" locked="0" layoutInCell="1" allowOverlap="1" wp14:anchorId="1DEE2F1C" wp14:editId="2B54DDB7">
-            <wp:simplePos x="0" y="0"/>
-            <wp:positionH relativeFrom="margin">
-              <wp:align>center</wp:align>
-            </wp:positionH>
-            <wp:positionV relativeFrom="paragraph">
-              <wp:posOffset>1236065</wp:posOffset>
-            </wp:positionV>
-            <wp:extent cx="6284745" cy="4181941"/>
-            <wp:effectExtent l="0" t="0" r="1905" b="9525"/>
-            <wp:wrapNone/>
-            <wp:docPr id="1810783125" name="Imagen 1"/>
+          <wp:inline distT="0" distB="0" distL="0" distR="0" wp14:anchorId="64A180A2" wp14:editId="6B0D4F15">
+            <wp:extent cx="6499493" cy="3879629"/>
+            <wp:effectExtent l="0" t="0" r="0" b="6985"/>
+            <wp:docPr id="2056181233" name="Imagen 3"/>
             <wp:cNvGraphicFramePr>
               <a:graphicFrameLocks xmlns:a="http://schemas.openxmlformats.org/drawingml/2006/main" noChangeAspect="1"/>
             </wp:cNvGraphicFramePr>
@@ -436,42 +1060,868 @@
               <a:graphicData uri="http://schemas.openxmlformats.org/drawingml/2006/picture">
                 <pic:pic xmlns:pic="http://schemas.openxmlformats.org/drawingml/2006/picture">
                   <pic:nvPicPr>
-                    <pic:cNvPr id="1810783125" name=""/>
-                    <pic:cNvPicPr/>
+                    <pic:cNvPr id="0" name="Picture 2"/>
+                    <pic:cNvPicPr>
+                      <a:picLocks noChangeAspect="1" noChangeArrowheads="1"/>
+                    </pic:cNvPicPr>
                   </pic:nvPicPr>
                   <pic:blipFill>
-                    <a:blip r:embed="rId5">
+                    <a:blip r:embed="rId8">
                       <a:extLst>
                         <a:ext uri="{28A0092B-C50C-407E-A947-70E740481C1C}">
                           <a14:useLocalDpi xmlns:a14="http://schemas.microsoft.com/office/drawing/2010/main" val="0"/>
                         </a:ext>
                       </a:extLst>
                     </a:blip>
+                    <a:srcRect/>
                     <a:stretch>
                       <a:fillRect/>
                     </a:stretch>
                   </pic:blipFill>
-                  <pic:spPr>
+                  <pic:spPr bwMode="auto">
                     <a:xfrm>
                       <a:off x="0" y="0"/>
-                      <a:ext cx="6284745" cy="4181941"/>
+                      <a:ext cx="6527594" cy="3896403"/>
                     </a:xfrm>
                     <a:prstGeom prst="rect">
                       <a:avLst/>
                     </a:prstGeom>
+                    <a:noFill/>
                   </pic:spPr>
                 </pic:pic>
               </a:graphicData>
             </a:graphic>
-            <wp14:sizeRelH relativeFrom="margin">
-              <wp14:pctWidth>0</wp14:pctWidth>
-            </wp14:sizeRelH>
-            <wp14:sizeRelV relativeFrom="margin">
-              <wp14:pctHeight>0</wp14:pctHeight>
-            </wp14:sizeRelV>
-          </wp:anchor>
+          </wp:inline>
         </w:drawing>
       </w:r>
+    </w:p>
+    <w:p>
+      <w:pPr>
+        <w:spacing w:after="240"/>
+        <w:rPr>
+          <w:b/>
+          <w:bCs/>
+          <w:sz w:val="24"/>
+          <w:szCs w:val="24"/>
+          <w:lang w:val="es-CO"/>
+        </w:rPr>
+      </w:pPr>
+    </w:p>
+    <w:p>
+      <w:pPr>
+        <w:spacing w:after="240"/>
+        <w:rPr>
+          <w:b/>
+          <w:bCs/>
+          <w:sz w:val="24"/>
+          <w:szCs w:val="24"/>
+          <w:lang w:val="es-CO"/>
+        </w:rPr>
+      </w:pPr>
+      <w:r>
+        <w:rPr>
+          <w:b/>
+          <w:bCs/>
+          <w:sz w:val="24"/>
+          <w:szCs w:val="24"/>
+          <w:lang w:val="es-CO"/>
+        </w:rPr>
+        <w:t>Algoritmos Implementados Debidamente Intra-Documentados</w:t>
+      </w:r>
+    </w:p>
+    <w:p>
+      <w:pPr>
+        <w:spacing w:after="240"/>
+        <w:rPr>
+          <w:sz w:val="24"/>
+          <w:szCs w:val="24"/>
+        </w:rPr>
+      </w:pPr>
+      <w:r>
+        <w:rPr>
+          <w:sz w:val="24"/>
+          <w:szCs w:val="24"/>
+        </w:rPr>
+        <w:t>En esta sección se describen los algoritmos implementados en el proyecto, haciendo especial énfasis en la documentación interna del código.</w:t>
+      </w:r>
+    </w:p>
+    <w:p>
+      <w:pPr>
+        <w:spacing w:after="240"/>
+        <w:rPr>
+          <w:b/>
+          <w:bCs/>
+          <w:sz w:val="24"/>
+          <w:szCs w:val="24"/>
+          <w:lang w:val="es-CO"/>
+        </w:rPr>
+      </w:pPr>
+      <w:r>
+        <w:rPr>
+          <w:b/>
+          <w:bCs/>
+          <w:sz w:val="24"/>
+          <w:szCs w:val="24"/>
+          <w:lang w:val="es-CO"/>
+        </w:rPr>
+        <w:t>1. Algoritmo para Agregar Estaciones de Servicio</w:t>
+      </w:r>
+    </w:p>
+    <w:p>
+      <w:pPr>
+        <w:spacing w:after="240"/>
+        <w:rPr>
+          <w:b/>
+          <w:bCs/>
+          <w:sz w:val="24"/>
+          <w:szCs w:val="24"/>
+          <w:lang w:val="es-CO"/>
+        </w:rPr>
+      </w:pPr>
+      <w:r>
+        <w:rPr>
+          <w:b/>
+          <w:bCs/>
+          <w:sz w:val="24"/>
+          <w:szCs w:val="24"/>
+          <w:lang w:val="es-CO"/>
+        </w:rPr>
+        <w:t>Descripción</w:t>
+      </w:r>
+    </w:p>
+    <w:p>
+      <w:pPr>
+        <w:spacing w:after="240"/>
+        <w:rPr>
+          <w:sz w:val="24"/>
+          <w:szCs w:val="24"/>
+          <w:lang w:val="es-CO"/>
+        </w:rPr>
+      </w:pPr>
+      <w:r>
+        <w:rPr>
+          <w:sz w:val="24"/>
+          <w:szCs w:val="24"/>
+          <w:lang w:val="es-CO"/>
+        </w:rPr>
+        <w:t>Este algoritmo se utiliza para agregar nuevas estaciones de servicio a la red nacional de estaciones. Se asegura de que siempre haya suficiente espacio para almacenar las estaciones, expandiendo el tamaño del arreglo dinámico si es necesario.</w:t>
+      </w:r>
+    </w:p>
+    <w:p>
+      <w:pPr>
+        <w:numPr>
+          <w:ilvl w:val="0"/>
+          <w:numId w:val="5"/>
+        </w:numPr>
+        <w:spacing w:after="240"/>
+        <w:rPr>
+          <w:sz w:val="24"/>
+          <w:szCs w:val="24"/>
+          <w:lang w:val="es-CO"/>
+        </w:rPr>
+      </w:pPr>
+      <w:r>
+        <w:rPr>
+          <w:b/>
+          <w:bCs/>
+          <w:sz w:val="24"/>
+          <w:szCs w:val="24"/>
+          <w:lang w:val="es-CO"/>
+        </w:rPr>
+        <w:t>Validación del espacio disponible:</w:t>
+      </w:r>
+      <w:r>
+        <w:rPr>
+          <w:sz w:val="24"/>
+          <w:szCs w:val="24"/>
+          <w:lang w:val="es-CO"/>
+        </w:rPr>
+        <w:t xml:space="preserve"> El método primero verifica si el arreglo dinámico tiene espacio suficiente para agregar la nueva estación.</w:t>
+      </w:r>
+    </w:p>
+    <w:p>
+      <w:pPr>
+        <w:numPr>
+          <w:ilvl w:val="0"/>
+          <w:numId w:val="5"/>
+        </w:numPr>
+        <w:spacing w:after="240"/>
+        <w:rPr>
+          <w:sz w:val="24"/>
+          <w:szCs w:val="24"/>
+          <w:lang w:val="es-CO"/>
+        </w:rPr>
+      </w:pPr>
+      <w:r>
+        <w:rPr>
+          <w:b/>
+          <w:bCs/>
+          <w:sz w:val="24"/>
+          <w:szCs w:val="24"/>
+          <w:lang w:val="es-CO"/>
+        </w:rPr>
+        <w:lastRenderedPageBreak/>
+        <w:t>Expansión del arreglo:</w:t>
+      </w:r>
+      <w:r>
+        <w:rPr>
+          <w:sz w:val="24"/>
+          <w:szCs w:val="24"/>
+          <w:lang w:val="es-CO"/>
+        </w:rPr>
+        <w:t xml:space="preserve"> Si no hay espacio disponible, se llama a una función para expandir el tamaño del arreglo dinámico.</w:t>
+      </w:r>
+    </w:p>
+    <w:p>
+      <w:pPr>
+        <w:numPr>
+          <w:ilvl w:val="0"/>
+          <w:numId w:val="5"/>
+        </w:numPr>
+        <w:spacing w:after="240"/>
+        <w:rPr>
+          <w:sz w:val="24"/>
+          <w:szCs w:val="24"/>
+          <w:lang w:val="es-CO"/>
+        </w:rPr>
+      </w:pPr>
+      <w:r>
+        <w:rPr>
+          <w:b/>
+          <w:bCs/>
+          <w:sz w:val="24"/>
+          <w:szCs w:val="24"/>
+          <w:lang w:val="es-CO"/>
+        </w:rPr>
+        <w:t>Adición de la nueva estación:</w:t>
+      </w:r>
+      <w:r>
+        <w:rPr>
+          <w:sz w:val="24"/>
+          <w:szCs w:val="24"/>
+          <w:lang w:val="es-CO"/>
+        </w:rPr>
+        <w:t xml:space="preserve"> Una vez que hay espacio, se agrega la estación al arreglo y se actualiza el contador de estaciones.</w:t>
+      </w:r>
+    </w:p>
+    <w:p>
+      <w:pPr>
+        <w:spacing w:after="240"/>
+        <w:rPr>
+          <w:b/>
+          <w:bCs/>
+          <w:sz w:val="24"/>
+          <w:szCs w:val="24"/>
+        </w:rPr>
+      </w:pPr>
+      <w:r>
+        <w:rPr>
+          <w:b/>
+          <w:bCs/>
+          <w:sz w:val="24"/>
+          <w:szCs w:val="24"/>
+        </w:rPr>
+        <w:t>2. Algoritmo para Calcular Ventas por Estación de Servicio</w:t>
+      </w:r>
+    </w:p>
+    <w:p>
+      <w:pPr>
+        <w:spacing w:after="240"/>
+        <w:rPr>
+          <w:b/>
+          <w:bCs/>
+          <w:sz w:val="24"/>
+          <w:szCs w:val="24"/>
+        </w:rPr>
+      </w:pPr>
+      <w:r>
+        <w:rPr>
+          <w:b/>
+          <w:bCs/>
+          <w:sz w:val="24"/>
+          <w:szCs w:val="24"/>
+        </w:rPr>
+        <w:t>Descripción</w:t>
+      </w:r>
+    </w:p>
+    <w:p>
+      <w:pPr>
+        <w:spacing w:after="240"/>
+        <w:rPr>
+          <w:sz w:val="24"/>
+          <w:szCs w:val="24"/>
+        </w:rPr>
+      </w:pPr>
+      <w:r>
+        <w:rPr>
+          <w:sz w:val="24"/>
+          <w:szCs w:val="24"/>
+        </w:rPr>
+        <w:t>Este algoritmo calcula el monto total de las ventas para una estación de servicio específica, basándose en la categoría de combustible seleccionada.</w:t>
+      </w:r>
+    </w:p>
+    <w:p>
+      <w:pPr>
+        <w:pStyle w:val="Prrafodelista"/>
+        <w:numPr>
+          <w:ilvl w:val="0"/>
+          <w:numId w:val="11"/>
+        </w:numPr>
+        <w:spacing w:after="240"/>
+        <w:rPr>
+          <w:sz w:val="24"/>
+          <w:szCs w:val="24"/>
+          <w:lang w:val="es-CO"/>
+        </w:rPr>
+      </w:pPr>
+      <w:r>
+        <w:rPr>
+          <w:b/>
+          <w:bCs/>
+          <w:sz w:val="24"/>
+          <w:szCs w:val="24"/>
+          <w:lang w:val="es-CO"/>
+        </w:rPr>
+        <w:t>Inicialización:</w:t>
+      </w:r>
+      <w:r>
+        <w:rPr>
+          <w:sz w:val="24"/>
+          <w:szCs w:val="24"/>
+          <w:lang w:val="es-CO"/>
+        </w:rPr>
+        <w:t xml:space="preserve"> El total de ventas se inicializa en cero.</w:t>
+      </w:r>
+    </w:p>
+    <w:p>
+      <w:pPr>
+        <w:pStyle w:val="Prrafodelista"/>
+        <w:spacing w:after="240"/>
+        <w:rPr>
+          <w:sz w:val="24"/>
+          <w:szCs w:val="24"/>
+          <w:lang w:val="es-CO"/>
+        </w:rPr>
+      </w:pPr>
+    </w:p>
+    <w:p>
+      <w:pPr>
+        <w:pStyle w:val="Prrafodelista"/>
+        <w:numPr>
+          <w:ilvl w:val="0"/>
+          <w:numId w:val="11"/>
+        </w:numPr>
+        <w:spacing w:after="240"/>
+        <w:rPr>
+          <w:sz w:val="24"/>
+          <w:szCs w:val="24"/>
+          <w:lang w:val="es-CO"/>
+        </w:rPr>
+      </w:pPr>
+      <w:r>
+        <w:rPr>
+          <w:b/>
+          <w:bCs/>
+          <w:sz w:val="24"/>
+          <w:szCs w:val="24"/>
+          <w:lang w:val="es-CO"/>
+        </w:rPr>
+        <w:t>Búsqueda de la estación:</w:t>
+      </w:r>
+      <w:r>
+        <w:rPr>
+          <w:sz w:val="24"/>
+          <w:szCs w:val="24"/>
+          <w:lang w:val="es-CO"/>
+        </w:rPr>
+        <w:t xml:space="preserve"> Se recorre el arreglo de estaciones para encontrar la que corresponde con el código proporcionado.</w:t>
+      </w:r>
+    </w:p>
+    <w:p>
+      <w:pPr>
+        <w:pStyle w:val="Prrafodelista"/>
+        <w:spacing w:after="240"/>
+        <w:rPr>
+          <w:sz w:val="24"/>
+          <w:szCs w:val="24"/>
+          <w:lang w:val="es-CO"/>
+        </w:rPr>
+      </w:pPr>
+    </w:p>
+    <w:p>
+      <w:pPr>
+        <w:pStyle w:val="Prrafodelista"/>
+        <w:numPr>
+          <w:ilvl w:val="0"/>
+          <w:numId w:val="11"/>
+        </w:numPr>
+        <w:spacing w:after="240"/>
+        <w:rPr>
+          <w:sz w:val="24"/>
+          <w:szCs w:val="24"/>
+        </w:rPr>
+      </w:pPr>
+      <w:r>
+        <w:rPr>
+          <w:b/>
+          <w:bCs/>
+          <w:sz w:val="24"/>
+          <w:szCs w:val="24"/>
+          <w:lang w:val="es-CO"/>
+        </w:rPr>
+        <w:t>Cálculo del monto:</w:t>
+      </w:r>
+      <w:r>
+        <w:rPr>
+          <w:sz w:val="24"/>
+          <w:szCs w:val="24"/>
+          <w:lang w:val="es-CO"/>
+        </w:rPr>
+        <w:t xml:space="preserve"> Si se encuentra la estación, se calcula el monto total de ventas para la categoría de combustible especificada.</w:t>
+      </w:r>
+    </w:p>
+    <w:p>
+      <w:pPr>
+        <w:pStyle w:val="Prrafodelista"/>
+        <w:rPr>
+          <w:sz w:val="24"/>
+          <w:szCs w:val="24"/>
+        </w:rPr>
+      </w:pPr>
+    </w:p>
+    <w:p>
+      <w:pPr>
+        <w:spacing w:after="240"/>
+        <w:rPr>
+          <w:b/>
+          <w:bCs/>
+          <w:sz w:val="24"/>
+          <w:szCs w:val="24"/>
+          <w:lang w:val="es-CO"/>
+        </w:rPr>
+      </w:pPr>
+      <w:r>
+        <w:rPr>
+          <w:b/>
+          <w:bCs/>
+          <w:sz w:val="24"/>
+          <w:szCs w:val="24"/>
+          <w:lang w:val="es-CO"/>
+        </w:rPr>
+        <w:t>3. Algoritmo para Registrar Transacciones en Surtidores</w:t>
+      </w:r>
+    </w:p>
+    <w:p>
+      <w:pPr>
+        <w:spacing w:after="240"/>
+        <w:rPr>
+          <w:b/>
+          <w:bCs/>
+          <w:sz w:val="24"/>
+          <w:szCs w:val="24"/>
+          <w:lang w:val="es-CO"/>
+        </w:rPr>
+      </w:pPr>
+      <w:r>
+        <w:rPr>
+          <w:b/>
+          <w:bCs/>
+          <w:sz w:val="24"/>
+          <w:szCs w:val="24"/>
+          <w:lang w:val="es-CO"/>
+        </w:rPr>
+        <w:t>Descripción</w:t>
+      </w:r>
+    </w:p>
+    <w:p>
+      <w:pPr>
+        <w:spacing w:after="240"/>
+        <w:rPr>
+          <w:sz w:val="24"/>
+          <w:szCs w:val="24"/>
+          <w:lang w:val="es-CO"/>
+        </w:rPr>
+      </w:pPr>
+      <w:r>
+        <w:rPr>
+          <w:sz w:val="24"/>
+          <w:szCs w:val="24"/>
+          <w:lang w:val="es-CO"/>
+        </w:rPr>
+        <w:t xml:space="preserve">Este algoritmo utiliza la librería </w:t>
+      </w:r>
+      <w:proofErr w:type="spellStart"/>
+      <w:r>
+        <w:rPr>
+          <w:sz w:val="24"/>
+          <w:szCs w:val="24"/>
+          <w:lang w:val="es-CO"/>
+        </w:rPr>
+        <w:t>ctime</w:t>
+      </w:r>
+      <w:proofErr w:type="spellEnd"/>
+      <w:r>
+        <w:rPr>
+          <w:sz w:val="24"/>
+          <w:szCs w:val="24"/>
+          <w:lang w:val="es-CO"/>
+        </w:rPr>
+        <w:t xml:space="preserve"> para registrar la fecha y hora de una transacción de manera precisa.</w:t>
+      </w:r>
+    </w:p>
+    <w:p>
+      <w:pPr>
+        <w:pStyle w:val="Prrafodelista"/>
+        <w:numPr>
+          <w:ilvl w:val="0"/>
+          <w:numId w:val="12"/>
+        </w:numPr>
+        <w:spacing w:after="240"/>
+        <w:rPr>
+          <w:sz w:val="24"/>
+          <w:szCs w:val="24"/>
+          <w:lang w:val="es-CO"/>
+        </w:rPr>
+      </w:pPr>
+      <w:r>
+        <w:rPr>
+          <w:b/>
+          <w:bCs/>
+          <w:sz w:val="24"/>
+          <w:szCs w:val="24"/>
+          <w:lang w:val="es-CO"/>
+        </w:rPr>
+        <w:t xml:space="preserve">Uso de </w:t>
+      </w:r>
+      <w:proofErr w:type="spellStart"/>
+      <w:r>
+        <w:rPr>
+          <w:b/>
+          <w:bCs/>
+          <w:sz w:val="24"/>
+          <w:szCs w:val="24"/>
+          <w:lang w:val="es-CO"/>
+        </w:rPr>
+        <w:t>ctime</w:t>
+      </w:r>
+      <w:proofErr w:type="spellEnd"/>
+      <w:r>
+        <w:rPr>
+          <w:b/>
+          <w:bCs/>
+          <w:sz w:val="24"/>
+          <w:szCs w:val="24"/>
+          <w:lang w:val="es-CO"/>
+        </w:rPr>
+        <w:t>:</w:t>
+      </w:r>
+      <w:r>
+        <w:rPr>
+          <w:sz w:val="24"/>
+          <w:szCs w:val="24"/>
+          <w:lang w:val="es-CO"/>
+        </w:rPr>
+        <w:t xml:space="preserve"> Se utiliza la función time y </w:t>
+      </w:r>
+      <w:proofErr w:type="spellStart"/>
+      <w:r>
+        <w:rPr>
+          <w:sz w:val="24"/>
+          <w:szCs w:val="24"/>
+          <w:lang w:val="es-CO"/>
+        </w:rPr>
+        <w:t>localtime</w:t>
+      </w:r>
+      <w:proofErr w:type="spellEnd"/>
+      <w:r>
+        <w:rPr>
+          <w:sz w:val="24"/>
+          <w:szCs w:val="24"/>
+          <w:lang w:val="es-CO"/>
+        </w:rPr>
+        <w:t xml:space="preserve"> para obtener la fecha y hora actuales del sistema.</w:t>
+      </w:r>
+    </w:p>
+    <w:p>
+      <w:pPr>
+        <w:pStyle w:val="Prrafodelista"/>
+        <w:spacing w:after="240"/>
+        <w:ind w:left="1080"/>
+        <w:rPr>
+          <w:sz w:val="24"/>
+          <w:szCs w:val="24"/>
+          <w:lang w:val="es-CO"/>
+        </w:rPr>
+      </w:pPr>
+    </w:p>
+    <w:p>
+      <w:pPr>
+        <w:pStyle w:val="Prrafodelista"/>
+        <w:numPr>
+          <w:ilvl w:val="0"/>
+          <w:numId w:val="12"/>
+        </w:numPr>
+        <w:spacing w:after="240"/>
+        <w:rPr>
+          <w:sz w:val="24"/>
+          <w:szCs w:val="24"/>
+          <w:lang w:val="es-CO"/>
+        </w:rPr>
+      </w:pPr>
+      <w:r>
+        <w:rPr>
+          <w:b/>
+          <w:bCs/>
+          <w:sz w:val="24"/>
+          <w:szCs w:val="24"/>
+          <w:lang w:val="es-CO"/>
+        </w:rPr>
+        <w:t>Formato de la fecha y hora:</w:t>
+      </w:r>
+      <w:r>
+        <w:rPr>
+          <w:sz w:val="24"/>
+          <w:szCs w:val="24"/>
+          <w:lang w:val="es-CO"/>
+        </w:rPr>
+        <w:t xml:space="preserve"> Los valores se formatean para almacenarlos en los atributos fecha y hora de la transacción, asegurando un registro preciso de la misma.</w:t>
+      </w:r>
+    </w:p>
+    <w:p>
+      <w:pPr>
+        <w:pStyle w:val="Prrafodelista"/>
+        <w:rPr>
+          <w:sz w:val="24"/>
+          <w:szCs w:val="24"/>
+          <w:lang w:val="es-CO"/>
+        </w:rPr>
+      </w:pPr>
+    </w:p>
+    <w:p>
+      <w:pPr>
+        <w:spacing w:after="240"/>
+        <w:rPr>
+          <w:sz w:val="24"/>
+          <w:szCs w:val="24"/>
+        </w:rPr>
+      </w:pPr>
+      <w:r>
+        <w:rPr>
+          <w:b/>
+          <w:bCs/>
+          <w:sz w:val="24"/>
+          <w:szCs w:val="24"/>
+        </w:rPr>
+        <w:t>Evolución de la solución y consideraciones para tener en cuenta en la implementación</w:t>
+      </w:r>
+      <w:r>
+        <w:rPr>
+          <w:sz w:val="24"/>
+          <w:szCs w:val="24"/>
+        </w:rPr>
+        <w:t>.</w:t>
+      </w:r>
+    </w:p>
+    <w:p>
+      <w:pPr>
+        <w:spacing w:after="240"/>
+        <w:rPr>
+          <w:b/>
+          <w:bCs/>
+          <w:lang w:val="es-CO"/>
+        </w:rPr>
+      </w:pPr>
+      <w:r>
+        <w:rPr>
+          <w:b/>
+          <w:bCs/>
+          <w:lang w:val="es-CO"/>
+        </w:rPr>
+        <w:t>1. Evolución del Código</w:t>
+      </w:r>
+    </w:p>
+    <w:p>
+      <w:pPr>
+        <w:numPr>
+          <w:ilvl w:val="0"/>
+          <w:numId w:val="13"/>
+        </w:numPr>
+        <w:spacing w:after="240"/>
+        <w:rPr>
+          <w:lang w:val="es-CO"/>
+        </w:rPr>
+      </w:pPr>
+      <w:r>
+        <w:rPr>
+          <w:b/>
+          <w:bCs/>
+          <w:lang w:val="es-CO"/>
+        </w:rPr>
+        <w:t>Diseño inicial</w:t>
+      </w:r>
+      <w:r>
+        <w:rPr>
+          <w:lang w:val="es-CO"/>
+        </w:rPr>
+        <w:t xml:space="preserve">: El diseño comenzó con la creación de las clases fundamentales: </w:t>
+      </w:r>
+      <w:proofErr w:type="spellStart"/>
+      <w:r>
+        <w:rPr>
+          <w:lang w:val="es-CO"/>
+        </w:rPr>
+        <w:t>Transaccion</w:t>
+      </w:r>
+      <w:proofErr w:type="spellEnd"/>
+      <w:r>
+        <w:rPr>
+          <w:lang w:val="es-CO"/>
+        </w:rPr>
+        <w:t xml:space="preserve">, Surtidor, </w:t>
+      </w:r>
+      <w:proofErr w:type="spellStart"/>
+      <w:r>
+        <w:rPr>
+          <w:lang w:val="es-CO"/>
+        </w:rPr>
+        <w:t>EstacionDeServicio</w:t>
+      </w:r>
+      <w:proofErr w:type="spellEnd"/>
+      <w:r>
+        <w:rPr>
+          <w:lang w:val="es-CO"/>
+        </w:rPr>
+        <w:t xml:space="preserve"> y </w:t>
+      </w:r>
+      <w:proofErr w:type="spellStart"/>
+      <w:r>
+        <w:rPr>
+          <w:lang w:val="es-CO"/>
+        </w:rPr>
+        <w:t>RedNacional</w:t>
+      </w:r>
+      <w:proofErr w:type="spellEnd"/>
+      <w:r>
+        <w:rPr>
+          <w:lang w:val="es-CO"/>
+        </w:rPr>
+        <w:t xml:space="preserve">. Estas clases fueron </w:t>
+      </w:r>
+      <w:r>
+        <w:rPr>
+          <w:lang w:val="es-CO"/>
+        </w:rPr>
+        <w:t>creadas</w:t>
+      </w:r>
+      <w:r>
+        <w:rPr>
+          <w:lang w:val="es-CO"/>
+        </w:rPr>
+        <w:t xml:space="preserve"> para capturar la estructura básica y la relación entre los elementos del sistema.</w:t>
+      </w:r>
+    </w:p>
+    <w:p>
+      <w:pPr>
+        <w:numPr>
+          <w:ilvl w:val="0"/>
+          <w:numId w:val="13"/>
+        </w:numPr>
+        <w:spacing w:after="240"/>
+        <w:rPr>
+          <w:lang w:val="es-CO"/>
+        </w:rPr>
+      </w:pPr>
+      <w:r>
+        <w:rPr>
+          <w:b/>
+          <w:bCs/>
+        </w:rPr>
+        <w:t>Gestión dinámica de memoria</w:t>
+      </w:r>
+      <w:r>
+        <w:t xml:space="preserve">: Una de las mejoras </w:t>
+      </w:r>
+      <w:r>
+        <w:t xml:space="preserve">que realizamos </w:t>
+      </w:r>
+      <w:r>
+        <w:t xml:space="preserve">fue la transición al uso de punteros y arreglos dinámicos para manejar listas variables de </w:t>
+      </w:r>
+      <w:r>
+        <w:lastRenderedPageBreak/>
+        <w:t>transacciones, surtidores y estaciones. Esta adaptación permite que el sistema se expanda y maneje datos dinámicos de manera eficiente.</w:t>
+      </w:r>
+    </w:p>
+    <w:p>
+      <w:pPr>
+        <w:numPr>
+          <w:ilvl w:val="0"/>
+          <w:numId w:val="13"/>
+        </w:numPr>
+        <w:spacing w:after="240"/>
+        <w:rPr>
+          <w:lang w:val="es-CO"/>
+        </w:rPr>
+      </w:pPr>
+      <w:r>
+        <w:rPr>
+          <w:b/>
+          <w:bCs/>
+        </w:rPr>
+        <w:t xml:space="preserve">Uso de la librería </w:t>
+      </w:r>
+      <w:proofErr w:type="spellStart"/>
+      <w:r>
+        <w:rPr>
+          <w:b/>
+          <w:bCs/>
+        </w:rPr>
+        <w:t>ctime</w:t>
+      </w:r>
+      <w:proofErr w:type="spellEnd"/>
+      <w:r>
+        <w:t xml:space="preserve">: </w:t>
+      </w:r>
+      <w:r>
+        <w:t>Hicimos uso de</w:t>
+      </w:r>
+      <w:r>
+        <w:t xml:space="preserve"> la librería estándar de C++ </w:t>
+      </w:r>
+      <w:proofErr w:type="spellStart"/>
+      <w:r>
+        <w:t>ctime</w:t>
+      </w:r>
+      <w:proofErr w:type="spellEnd"/>
+      <w:r>
+        <w:t xml:space="preserve"> para gestionar y registrar la fecha y hora de cada transacción automáticamente. Esta funcionalidad asegura que todas las transacciones estén temporalmente etiquetadas, lo cual es fundamental para el análisis y reporte de ventas.</w:t>
+      </w:r>
+    </w:p>
+    <w:p>
+      <w:pPr>
+        <w:spacing w:after="240"/>
+        <w:rPr>
+          <w:lang w:val="es-CO"/>
+        </w:rPr>
+      </w:pPr>
+    </w:p>
+    <w:p>
+      <w:pPr>
+        <w:spacing w:after="240"/>
+        <w:rPr>
+          <w:lang w:val="es-CO"/>
+        </w:rPr>
+      </w:pPr>
+    </w:p>
+    <w:p>
+      <w:pPr>
+        <w:pStyle w:val="Prrafodelista"/>
+        <w:spacing w:after="240"/>
+        <w:rPr>
+          <w:sz w:val="24"/>
+          <w:szCs w:val="24"/>
+        </w:rPr>
+      </w:pPr>
     </w:p>
     <w:sectPr>
       <w:pgSz w:w="11909" w:h="16834"/>
@@ -483,9 +1933,285 @@
 </w:document>
 </file>
 
+<file path=word/endnotes.xml><?xml version="1.0" encoding="utf-8"?>
+<w:endnotes xmlns:wpc="http://schemas.microsoft.com/office/word/2010/wordprocessingCanvas" xmlns:cx="http://schemas.microsoft.com/office/drawing/2014/chartex" xmlns:cx1="http://schemas.microsoft.com/office/drawing/2015/9/8/chartex" xmlns:cx2="http://schemas.microsoft.com/office/drawing/2015/10/21/chartex" xmlns:cx3="http://schemas.microsoft.com/office/drawing/2016/5/9/chartex" xmlns:cx4="http://schemas.microsoft.com/office/drawing/2016/5/10/chartex" xmlns:cx5="http://schemas.microsoft.com/office/drawing/2016/5/11/chartex" xmlns:cx6="http://schemas.microsoft.com/office/drawing/2016/5/12/chartex" xmlns:cx7="http://schemas.microsoft.com/office/drawing/2016/5/13/chartex" xmlns:cx8="http://schemas.microsoft.com/office/drawing/2016/5/14/chartex" xmlns:mc="http://schemas.openxmlformats.org/markup-compatibility/2006" xmlns:aink="http://schemas.microsoft.com/office/drawing/2016/ink" xmlns:am3d="http://schemas.microsoft.com/office/drawing/2017/model3d" xmlns:o="urn:schemas-microsoft-com:office:office" xmlns:oel="http://schemas.microsoft.com/office/2019/extlst" xmlns:r="http://schemas.openxmlformats.org/officeDocument/2006/relationships" xmlns:m="http://schemas.openxmlformats.org/officeDocument/2006/math" xmlns:v="urn:schemas-microsoft-com:vml" xmlns:wp14="http://schemas.microsoft.com/office/word/2010/wordprocessingDrawing" xmlns:wp="http://schemas.openxmlformats.org/drawingml/2006/wordprocessingDrawing" xmlns:w10="urn:schemas-microsoft-com:office:word" xmlns:w="http://schemas.openxmlformats.org/wordprocessingml/2006/main" xmlns:w14="http://schemas.microsoft.com/office/word/2010/wordml" xmlns:w15="http://schemas.microsoft.com/office/word/2012/wordml" xmlns:w16cex="http://schemas.microsoft.com/office/word/2018/wordml/cex" xmlns:w16cid="http://schemas.microsoft.com/office/word/2016/wordml/cid" xmlns:w16="http://schemas.microsoft.com/office/word/2018/wordml" xmlns:w16du="http://schemas.microsoft.com/office/word/2023/wordml/word16du" xmlns:w16sdtdh="http://schemas.microsoft.com/office/word/2020/wordml/sdtdatahash" xmlns:w16se="http://schemas.microsoft.com/office/word/2015/wordml/symex" xmlns:wpg="http://schemas.microsoft.com/office/word/2010/wordprocessingGroup" xmlns:wpi="http://schemas.microsoft.com/office/word/2010/wordprocessingInk" xmlns:wne="http://schemas.microsoft.com/office/word/2006/wordml" xmlns:wps="http://schemas.microsoft.com/office/word/2010/wordprocessingShape" mc:Ignorable="w14 w15 w16se w16cid w16 w16cex w16sdtdh w16du wp14">
+  <w:endnote w:type="separator" w:id="-1">
+    <w:p>
+      <w:pPr>
+        <w:spacing w:line="240" w:lineRule="auto"/>
+      </w:pPr>
+      <w:r>
+        <w:separator/>
+      </w:r>
+    </w:p>
+  </w:endnote>
+  <w:endnote w:type="continuationSeparator" w:id="0">
+    <w:p>
+      <w:pPr>
+        <w:spacing w:line="240" w:lineRule="auto"/>
+      </w:pPr>
+      <w:r>
+        <w:continuationSeparator/>
+      </w:r>
+    </w:p>
+  </w:endnote>
+</w:endnotes>
+</file>
+
+<file path=word/footnotes.xml><?xml version="1.0" encoding="utf-8"?>
+<w:footnotes xmlns:wpc="http://schemas.microsoft.com/office/word/2010/wordprocessingCanvas" xmlns:cx="http://schemas.microsoft.com/office/drawing/2014/chartex" xmlns:cx1="http://schemas.microsoft.com/office/drawing/2015/9/8/chartex" xmlns:cx2="http://schemas.microsoft.com/office/drawing/2015/10/21/chartex" xmlns:cx3="http://schemas.microsoft.com/office/drawing/2016/5/9/chartex" xmlns:cx4="http://schemas.microsoft.com/office/drawing/2016/5/10/chartex" xmlns:cx5="http://schemas.microsoft.com/office/drawing/2016/5/11/chartex" xmlns:cx6="http://schemas.microsoft.com/office/drawing/2016/5/12/chartex" xmlns:cx7="http://schemas.microsoft.com/office/drawing/2016/5/13/chartex" xmlns:cx8="http://schemas.microsoft.com/office/drawing/2016/5/14/chartex" xmlns:mc="http://schemas.openxmlformats.org/markup-compatibility/2006" xmlns:aink="http://schemas.microsoft.com/office/drawing/2016/ink" xmlns:am3d="http://schemas.microsoft.com/office/drawing/2017/model3d" xmlns:o="urn:schemas-microsoft-com:office:office" xmlns:oel="http://schemas.microsoft.com/office/2019/extlst" xmlns:r="http://schemas.openxmlformats.org/officeDocument/2006/relationships" xmlns:m="http://schemas.openxmlformats.org/officeDocument/2006/math" xmlns:v="urn:schemas-microsoft-com:vml" xmlns:wp14="http://schemas.microsoft.com/office/word/2010/wordprocessingDrawing" xmlns:wp="http://schemas.openxmlformats.org/drawingml/2006/wordprocessingDrawing" xmlns:w10="urn:schemas-microsoft-com:office:word" xmlns:w="http://schemas.openxmlformats.org/wordprocessingml/2006/main" xmlns:w14="http://schemas.microsoft.com/office/word/2010/wordml" xmlns:w15="http://schemas.microsoft.com/office/word/2012/wordml" xmlns:w16cex="http://schemas.microsoft.com/office/word/2018/wordml/cex" xmlns:w16cid="http://schemas.microsoft.com/office/word/2016/wordml/cid" xmlns:w16="http://schemas.microsoft.com/office/word/2018/wordml" xmlns:w16du="http://schemas.microsoft.com/office/word/2023/wordml/word16du" xmlns:w16sdtdh="http://schemas.microsoft.com/office/word/2020/wordml/sdtdatahash" xmlns:w16se="http://schemas.microsoft.com/office/word/2015/wordml/symex" xmlns:wpg="http://schemas.microsoft.com/office/word/2010/wordprocessingGroup" xmlns:wpi="http://schemas.microsoft.com/office/word/2010/wordprocessingInk" xmlns:wne="http://schemas.microsoft.com/office/word/2006/wordml" xmlns:wps="http://schemas.microsoft.com/office/word/2010/wordprocessingShape" mc:Ignorable="w14 w15 w16se w16cid w16 w16cex w16sdtdh w16du wp14">
+  <w:footnote w:type="separator" w:id="-1">
+    <w:p>
+      <w:pPr>
+        <w:spacing w:line="240" w:lineRule="auto"/>
+      </w:pPr>
+      <w:r>
+        <w:separator/>
+      </w:r>
+    </w:p>
+  </w:footnote>
+  <w:footnote w:type="continuationSeparator" w:id="0">
+    <w:p>
+      <w:pPr>
+        <w:spacing w:line="240" w:lineRule="auto"/>
+      </w:pPr>
+      <w:r>
+        <w:continuationSeparator/>
+      </w:r>
+    </w:p>
+  </w:footnote>
+</w:footnotes>
+</file>
+
 <file path=word/numbering.xml><?xml version="1.0" encoding="utf-8"?>
 <w:numbering xmlns:wpc="http://schemas.microsoft.com/office/word/2010/wordprocessingCanvas" xmlns:cx="http://schemas.microsoft.com/office/drawing/2014/chartex" xmlns:cx1="http://schemas.microsoft.com/office/drawing/2015/9/8/chartex" xmlns:cx2="http://schemas.microsoft.com/office/drawing/2015/10/21/chartex" xmlns:cx3="http://schemas.microsoft.com/office/drawing/2016/5/9/chartex" xmlns:cx4="http://schemas.microsoft.com/office/drawing/2016/5/10/chartex" xmlns:cx5="http://schemas.microsoft.com/office/drawing/2016/5/11/chartex" xmlns:cx6="http://schemas.microsoft.com/office/drawing/2016/5/12/chartex" xmlns:cx7="http://schemas.microsoft.com/office/drawing/2016/5/13/chartex" xmlns:cx8="http://schemas.microsoft.com/office/drawing/2016/5/14/chartex" xmlns:mc="http://schemas.openxmlformats.org/markup-compatibility/2006" xmlns:aink="http://schemas.microsoft.com/office/drawing/2016/ink" xmlns:am3d="http://schemas.microsoft.com/office/drawing/2017/model3d" xmlns:o="urn:schemas-microsoft-com:office:office" xmlns:oel="http://schemas.microsoft.com/office/2019/extlst" xmlns:r="http://schemas.openxmlformats.org/officeDocument/2006/relationships" xmlns:m="http://schemas.openxmlformats.org/officeDocument/2006/math" xmlns:v="urn:schemas-microsoft-com:vml" xmlns:wp14="http://schemas.microsoft.com/office/word/2010/wordprocessingDrawing" xmlns:wp="http://schemas.openxmlformats.org/drawingml/2006/wordprocessingDrawing" xmlns:w10="urn:schemas-microsoft-com:office:word" xmlns:w="http://schemas.openxmlformats.org/wordprocessingml/2006/main" xmlns:w14="http://schemas.microsoft.com/office/word/2010/wordml" xmlns:w15="http://schemas.microsoft.com/office/word/2012/wordml" xmlns:w16cex="http://schemas.microsoft.com/office/word/2018/wordml/cex" xmlns:w16cid="http://schemas.microsoft.com/office/word/2016/wordml/cid" xmlns:w16="http://schemas.microsoft.com/office/word/2018/wordml" xmlns:w16du="http://schemas.microsoft.com/office/word/2023/wordml/word16du" xmlns:w16sdtdh="http://schemas.microsoft.com/office/word/2020/wordml/sdtdatahash" xmlns:w16se="http://schemas.microsoft.com/office/word/2015/wordml/symex" xmlns:wpg="http://schemas.microsoft.com/office/word/2010/wordprocessingGroup" xmlns:wpi="http://schemas.microsoft.com/office/word/2010/wordprocessingInk" xmlns:wne="http://schemas.microsoft.com/office/word/2006/wordml" xmlns:wps="http://schemas.microsoft.com/office/word/2010/wordprocessingShape" mc:Ignorable="w14 w15 w16se w16cid w16 w16cex w16sdtdh w16du wp14">
   <w:abstractNum w:abstractNumId="0" w15:restartNumberingAfterBreak="0">
+    <w:nsid w:val="0E730996"/>
+    <w:multiLevelType w:val="hybridMultilevel"/>
+    <w:tmpl w:val="E4EE1526"/>
+    <w:lvl w:ilvl="0" w:tplc="240A0001">
+      <w:start w:val="1"/>
+      <w:numFmt w:val="bullet"/>
+      <w:lvlText w:val=""/>
+      <w:lvlJc w:val="left"/>
+      <w:pPr>
+        <w:ind w:left="720" w:hanging="360"/>
+      </w:pPr>
+      <w:rPr>
+        <w:rFonts w:ascii="Symbol" w:hAnsi="Symbol" w:hint="default"/>
+      </w:rPr>
+    </w:lvl>
+    <w:lvl w:ilvl="1" w:tplc="240A0003" w:tentative="1">
+      <w:start w:val="1"/>
+      <w:numFmt w:val="bullet"/>
+      <w:lvlText w:val="o"/>
+      <w:lvlJc w:val="left"/>
+      <w:pPr>
+        <w:ind w:left="1440" w:hanging="360"/>
+      </w:pPr>
+      <w:rPr>
+        <w:rFonts w:ascii="Courier New" w:hAnsi="Courier New" w:cs="Courier New" w:hint="default"/>
+      </w:rPr>
+    </w:lvl>
+    <w:lvl w:ilvl="2" w:tplc="240A0005" w:tentative="1">
+      <w:start w:val="1"/>
+      <w:numFmt w:val="bullet"/>
+      <w:lvlText w:val=""/>
+      <w:lvlJc w:val="left"/>
+      <w:pPr>
+        <w:ind w:left="2160" w:hanging="360"/>
+      </w:pPr>
+      <w:rPr>
+        <w:rFonts w:ascii="Wingdings" w:hAnsi="Wingdings" w:hint="default"/>
+      </w:rPr>
+    </w:lvl>
+    <w:lvl w:ilvl="3" w:tplc="240A0001" w:tentative="1">
+      <w:start w:val="1"/>
+      <w:numFmt w:val="bullet"/>
+      <w:lvlText w:val=""/>
+      <w:lvlJc w:val="left"/>
+      <w:pPr>
+        <w:ind w:left="2880" w:hanging="360"/>
+      </w:pPr>
+      <w:rPr>
+        <w:rFonts w:ascii="Symbol" w:hAnsi="Symbol" w:hint="default"/>
+      </w:rPr>
+    </w:lvl>
+    <w:lvl w:ilvl="4" w:tplc="240A0003" w:tentative="1">
+      <w:start w:val="1"/>
+      <w:numFmt w:val="bullet"/>
+      <w:lvlText w:val="o"/>
+      <w:lvlJc w:val="left"/>
+      <w:pPr>
+        <w:ind w:left="3600" w:hanging="360"/>
+      </w:pPr>
+      <w:rPr>
+        <w:rFonts w:ascii="Courier New" w:hAnsi="Courier New" w:cs="Courier New" w:hint="default"/>
+      </w:rPr>
+    </w:lvl>
+    <w:lvl w:ilvl="5" w:tplc="240A0005" w:tentative="1">
+      <w:start w:val="1"/>
+      <w:numFmt w:val="bullet"/>
+      <w:lvlText w:val=""/>
+      <w:lvlJc w:val="left"/>
+      <w:pPr>
+        <w:ind w:left="4320" w:hanging="360"/>
+      </w:pPr>
+      <w:rPr>
+        <w:rFonts w:ascii="Wingdings" w:hAnsi="Wingdings" w:hint="default"/>
+      </w:rPr>
+    </w:lvl>
+    <w:lvl w:ilvl="6" w:tplc="240A0001" w:tentative="1">
+      <w:start w:val="1"/>
+      <w:numFmt w:val="bullet"/>
+      <w:lvlText w:val=""/>
+      <w:lvlJc w:val="left"/>
+      <w:pPr>
+        <w:ind w:left="5040" w:hanging="360"/>
+      </w:pPr>
+      <w:rPr>
+        <w:rFonts w:ascii="Symbol" w:hAnsi="Symbol" w:hint="default"/>
+      </w:rPr>
+    </w:lvl>
+    <w:lvl w:ilvl="7" w:tplc="240A0003" w:tentative="1">
+      <w:start w:val="1"/>
+      <w:numFmt w:val="bullet"/>
+      <w:lvlText w:val="o"/>
+      <w:lvlJc w:val="left"/>
+      <w:pPr>
+        <w:ind w:left="5760" w:hanging="360"/>
+      </w:pPr>
+      <w:rPr>
+        <w:rFonts w:ascii="Courier New" w:hAnsi="Courier New" w:cs="Courier New" w:hint="default"/>
+      </w:rPr>
+    </w:lvl>
+    <w:lvl w:ilvl="8" w:tplc="240A0005" w:tentative="1">
+      <w:start w:val="1"/>
+      <w:numFmt w:val="bullet"/>
+      <w:lvlText w:val=""/>
+      <w:lvlJc w:val="left"/>
+      <w:pPr>
+        <w:ind w:left="6480" w:hanging="360"/>
+      </w:pPr>
+      <w:rPr>
+        <w:rFonts w:ascii="Wingdings" w:hAnsi="Wingdings" w:hint="default"/>
+      </w:rPr>
+    </w:lvl>
+  </w:abstractNum>
+  <w:abstractNum w:abstractNumId="1" w15:restartNumberingAfterBreak="0">
+    <w:nsid w:val="16D63621"/>
+    <w:multiLevelType w:val="hybridMultilevel"/>
+    <w:tmpl w:val="BF1074E0"/>
+    <w:lvl w:ilvl="0" w:tplc="240A0001">
+      <w:start w:val="1"/>
+      <w:numFmt w:val="bullet"/>
+      <w:lvlText w:val=""/>
+      <w:lvlJc w:val="left"/>
+      <w:pPr>
+        <w:ind w:left="1575" w:hanging="360"/>
+      </w:pPr>
+      <w:rPr>
+        <w:rFonts w:ascii="Symbol" w:hAnsi="Symbol" w:hint="default"/>
+      </w:rPr>
+    </w:lvl>
+    <w:lvl w:ilvl="1" w:tplc="240A0003" w:tentative="1">
+      <w:start w:val="1"/>
+      <w:numFmt w:val="bullet"/>
+      <w:lvlText w:val="o"/>
+      <w:lvlJc w:val="left"/>
+      <w:pPr>
+        <w:ind w:left="2295" w:hanging="360"/>
+      </w:pPr>
+      <w:rPr>
+        <w:rFonts w:ascii="Courier New" w:hAnsi="Courier New" w:cs="Courier New" w:hint="default"/>
+      </w:rPr>
+    </w:lvl>
+    <w:lvl w:ilvl="2" w:tplc="240A0005" w:tentative="1">
+      <w:start w:val="1"/>
+      <w:numFmt w:val="bullet"/>
+      <w:lvlText w:val=""/>
+      <w:lvlJc w:val="left"/>
+      <w:pPr>
+        <w:ind w:left="3015" w:hanging="360"/>
+      </w:pPr>
+      <w:rPr>
+        <w:rFonts w:ascii="Wingdings" w:hAnsi="Wingdings" w:hint="default"/>
+      </w:rPr>
+    </w:lvl>
+    <w:lvl w:ilvl="3" w:tplc="240A0001" w:tentative="1">
+      <w:start w:val="1"/>
+      <w:numFmt w:val="bullet"/>
+      <w:lvlText w:val=""/>
+      <w:lvlJc w:val="left"/>
+      <w:pPr>
+        <w:ind w:left="3735" w:hanging="360"/>
+      </w:pPr>
+      <w:rPr>
+        <w:rFonts w:ascii="Symbol" w:hAnsi="Symbol" w:hint="default"/>
+      </w:rPr>
+    </w:lvl>
+    <w:lvl w:ilvl="4" w:tplc="240A0003" w:tentative="1">
+      <w:start w:val="1"/>
+      <w:numFmt w:val="bullet"/>
+      <w:lvlText w:val="o"/>
+      <w:lvlJc w:val="left"/>
+      <w:pPr>
+        <w:ind w:left="4455" w:hanging="360"/>
+      </w:pPr>
+      <w:rPr>
+        <w:rFonts w:ascii="Courier New" w:hAnsi="Courier New" w:cs="Courier New" w:hint="default"/>
+      </w:rPr>
+    </w:lvl>
+    <w:lvl w:ilvl="5" w:tplc="240A0005" w:tentative="1">
+      <w:start w:val="1"/>
+      <w:numFmt w:val="bullet"/>
+      <w:lvlText w:val=""/>
+      <w:lvlJc w:val="left"/>
+      <w:pPr>
+        <w:ind w:left="5175" w:hanging="360"/>
+      </w:pPr>
+      <w:rPr>
+        <w:rFonts w:ascii="Wingdings" w:hAnsi="Wingdings" w:hint="default"/>
+      </w:rPr>
+    </w:lvl>
+    <w:lvl w:ilvl="6" w:tplc="240A0001" w:tentative="1">
+      <w:start w:val="1"/>
+      <w:numFmt w:val="bullet"/>
+      <w:lvlText w:val=""/>
+      <w:lvlJc w:val="left"/>
+      <w:pPr>
+        <w:ind w:left="5895" w:hanging="360"/>
+      </w:pPr>
+      <w:rPr>
+        <w:rFonts w:ascii="Symbol" w:hAnsi="Symbol" w:hint="default"/>
+      </w:rPr>
+    </w:lvl>
+    <w:lvl w:ilvl="7" w:tplc="240A0003" w:tentative="1">
+      <w:start w:val="1"/>
+      <w:numFmt w:val="bullet"/>
+      <w:lvlText w:val="o"/>
+      <w:lvlJc w:val="left"/>
+      <w:pPr>
+        <w:ind w:left="6615" w:hanging="360"/>
+      </w:pPr>
+      <w:rPr>
+        <w:rFonts w:ascii="Courier New" w:hAnsi="Courier New" w:cs="Courier New" w:hint="default"/>
+      </w:rPr>
+    </w:lvl>
+    <w:lvl w:ilvl="8" w:tplc="240A0005" w:tentative="1">
+      <w:start w:val="1"/>
+      <w:numFmt w:val="bullet"/>
+      <w:lvlText w:val=""/>
+      <w:lvlJc w:val="left"/>
+      <w:pPr>
+        <w:ind w:left="7335" w:hanging="360"/>
+      </w:pPr>
+      <w:rPr>
+        <w:rFonts w:ascii="Wingdings" w:hAnsi="Wingdings" w:hint="default"/>
+      </w:rPr>
+    </w:lvl>
+  </w:abstractNum>
+  <w:abstractNum w:abstractNumId="2" w15:restartNumberingAfterBreak="0">
     <w:nsid w:val="1B843D3C"/>
     <w:multiLevelType w:val="hybridMultilevel"/>
     <w:tmpl w:val="7D1629F0"/>
@@ -598,7 +2324,644 @@
       </w:rPr>
     </w:lvl>
   </w:abstractNum>
-  <w:abstractNum w:abstractNumId="1" w15:restartNumberingAfterBreak="0">
+  <w:abstractNum w:abstractNumId="3" w15:restartNumberingAfterBreak="0">
+    <w:nsid w:val="1D575192"/>
+    <w:multiLevelType w:val="multilevel"/>
+    <w:tmpl w:val="214A992C"/>
+    <w:lvl w:ilvl="0">
+      <w:start w:val="1"/>
+      <w:numFmt w:val="bullet"/>
+      <w:lvlText w:val=""/>
+      <w:lvlJc w:val="left"/>
+      <w:pPr>
+        <w:tabs>
+          <w:tab w:val="num" w:pos="720"/>
+        </w:tabs>
+        <w:ind w:left="720" w:hanging="360"/>
+      </w:pPr>
+      <w:rPr>
+        <w:rFonts w:ascii="Symbol" w:hAnsi="Symbol" w:hint="default"/>
+        <w:sz w:val="20"/>
+      </w:rPr>
+    </w:lvl>
+    <w:lvl w:ilvl="1" w:tentative="1">
+      <w:start w:val="1"/>
+      <w:numFmt w:val="bullet"/>
+      <w:lvlText w:val="o"/>
+      <w:lvlJc w:val="left"/>
+      <w:pPr>
+        <w:tabs>
+          <w:tab w:val="num" w:pos="1440"/>
+        </w:tabs>
+        <w:ind w:left="1440" w:hanging="360"/>
+      </w:pPr>
+      <w:rPr>
+        <w:rFonts w:ascii="Courier New" w:hAnsi="Courier New" w:hint="default"/>
+        <w:sz w:val="20"/>
+      </w:rPr>
+    </w:lvl>
+    <w:lvl w:ilvl="2" w:tentative="1">
+      <w:start w:val="1"/>
+      <w:numFmt w:val="bullet"/>
+      <w:lvlText w:val=""/>
+      <w:lvlJc w:val="left"/>
+      <w:pPr>
+        <w:tabs>
+          <w:tab w:val="num" w:pos="2160"/>
+        </w:tabs>
+        <w:ind w:left="2160" w:hanging="360"/>
+      </w:pPr>
+      <w:rPr>
+        <w:rFonts w:ascii="Wingdings" w:hAnsi="Wingdings" w:hint="default"/>
+        <w:sz w:val="20"/>
+      </w:rPr>
+    </w:lvl>
+    <w:lvl w:ilvl="3" w:tentative="1">
+      <w:start w:val="1"/>
+      <w:numFmt w:val="bullet"/>
+      <w:lvlText w:val=""/>
+      <w:lvlJc w:val="left"/>
+      <w:pPr>
+        <w:tabs>
+          <w:tab w:val="num" w:pos="2880"/>
+        </w:tabs>
+        <w:ind w:left="2880" w:hanging="360"/>
+      </w:pPr>
+      <w:rPr>
+        <w:rFonts w:ascii="Wingdings" w:hAnsi="Wingdings" w:hint="default"/>
+        <w:sz w:val="20"/>
+      </w:rPr>
+    </w:lvl>
+    <w:lvl w:ilvl="4" w:tentative="1">
+      <w:start w:val="1"/>
+      <w:numFmt w:val="bullet"/>
+      <w:lvlText w:val=""/>
+      <w:lvlJc w:val="left"/>
+      <w:pPr>
+        <w:tabs>
+          <w:tab w:val="num" w:pos="3600"/>
+        </w:tabs>
+        <w:ind w:left="3600" w:hanging="360"/>
+      </w:pPr>
+      <w:rPr>
+        <w:rFonts w:ascii="Wingdings" w:hAnsi="Wingdings" w:hint="default"/>
+        <w:sz w:val="20"/>
+      </w:rPr>
+    </w:lvl>
+    <w:lvl w:ilvl="5" w:tentative="1">
+      <w:start w:val="1"/>
+      <w:numFmt w:val="bullet"/>
+      <w:lvlText w:val=""/>
+      <w:lvlJc w:val="left"/>
+      <w:pPr>
+        <w:tabs>
+          <w:tab w:val="num" w:pos="4320"/>
+        </w:tabs>
+        <w:ind w:left="4320" w:hanging="360"/>
+      </w:pPr>
+      <w:rPr>
+        <w:rFonts w:ascii="Wingdings" w:hAnsi="Wingdings" w:hint="default"/>
+        <w:sz w:val="20"/>
+      </w:rPr>
+    </w:lvl>
+    <w:lvl w:ilvl="6" w:tentative="1">
+      <w:start w:val="1"/>
+      <w:numFmt w:val="bullet"/>
+      <w:lvlText w:val=""/>
+      <w:lvlJc w:val="left"/>
+      <w:pPr>
+        <w:tabs>
+          <w:tab w:val="num" w:pos="5040"/>
+        </w:tabs>
+        <w:ind w:left="5040" w:hanging="360"/>
+      </w:pPr>
+      <w:rPr>
+        <w:rFonts w:ascii="Wingdings" w:hAnsi="Wingdings" w:hint="default"/>
+        <w:sz w:val="20"/>
+      </w:rPr>
+    </w:lvl>
+    <w:lvl w:ilvl="7" w:tentative="1">
+      <w:start w:val="1"/>
+      <w:numFmt w:val="bullet"/>
+      <w:lvlText w:val=""/>
+      <w:lvlJc w:val="left"/>
+      <w:pPr>
+        <w:tabs>
+          <w:tab w:val="num" w:pos="5760"/>
+        </w:tabs>
+        <w:ind w:left="5760" w:hanging="360"/>
+      </w:pPr>
+      <w:rPr>
+        <w:rFonts w:ascii="Wingdings" w:hAnsi="Wingdings" w:hint="default"/>
+        <w:sz w:val="20"/>
+      </w:rPr>
+    </w:lvl>
+    <w:lvl w:ilvl="8" w:tentative="1">
+      <w:start w:val="1"/>
+      <w:numFmt w:val="bullet"/>
+      <w:lvlText w:val=""/>
+      <w:lvlJc w:val="left"/>
+      <w:pPr>
+        <w:tabs>
+          <w:tab w:val="num" w:pos="6480"/>
+        </w:tabs>
+        <w:ind w:left="6480" w:hanging="360"/>
+      </w:pPr>
+      <w:rPr>
+        <w:rFonts w:ascii="Wingdings" w:hAnsi="Wingdings" w:hint="default"/>
+        <w:sz w:val="20"/>
+      </w:rPr>
+    </w:lvl>
+  </w:abstractNum>
+  <w:abstractNum w:abstractNumId="4" w15:restartNumberingAfterBreak="0">
+    <w:nsid w:val="28365A5D"/>
+    <w:multiLevelType w:val="hybridMultilevel"/>
+    <w:tmpl w:val="E7B0FB1A"/>
+    <w:lvl w:ilvl="0" w:tplc="240A0001">
+      <w:start w:val="1"/>
+      <w:numFmt w:val="bullet"/>
+      <w:lvlText w:val=""/>
+      <w:lvlJc w:val="left"/>
+      <w:pPr>
+        <w:ind w:left="720" w:hanging="360"/>
+      </w:pPr>
+      <w:rPr>
+        <w:rFonts w:ascii="Symbol" w:hAnsi="Symbol" w:hint="default"/>
+      </w:rPr>
+    </w:lvl>
+    <w:lvl w:ilvl="1" w:tplc="240A0003" w:tentative="1">
+      <w:start w:val="1"/>
+      <w:numFmt w:val="bullet"/>
+      <w:lvlText w:val="o"/>
+      <w:lvlJc w:val="left"/>
+      <w:pPr>
+        <w:ind w:left="1440" w:hanging="360"/>
+      </w:pPr>
+      <w:rPr>
+        <w:rFonts w:ascii="Courier New" w:hAnsi="Courier New" w:cs="Courier New" w:hint="default"/>
+      </w:rPr>
+    </w:lvl>
+    <w:lvl w:ilvl="2" w:tplc="240A0005" w:tentative="1">
+      <w:start w:val="1"/>
+      <w:numFmt w:val="bullet"/>
+      <w:lvlText w:val=""/>
+      <w:lvlJc w:val="left"/>
+      <w:pPr>
+        <w:ind w:left="2160" w:hanging="360"/>
+      </w:pPr>
+      <w:rPr>
+        <w:rFonts w:ascii="Wingdings" w:hAnsi="Wingdings" w:hint="default"/>
+      </w:rPr>
+    </w:lvl>
+    <w:lvl w:ilvl="3" w:tplc="240A0001" w:tentative="1">
+      <w:start w:val="1"/>
+      <w:numFmt w:val="bullet"/>
+      <w:lvlText w:val=""/>
+      <w:lvlJc w:val="left"/>
+      <w:pPr>
+        <w:ind w:left="2880" w:hanging="360"/>
+      </w:pPr>
+      <w:rPr>
+        <w:rFonts w:ascii="Symbol" w:hAnsi="Symbol" w:hint="default"/>
+      </w:rPr>
+    </w:lvl>
+    <w:lvl w:ilvl="4" w:tplc="240A0003" w:tentative="1">
+      <w:start w:val="1"/>
+      <w:numFmt w:val="bullet"/>
+      <w:lvlText w:val="o"/>
+      <w:lvlJc w:val="left"/>
+      <w:pPr>
+        <w:ind w:left="3600" w:hanging="360"/>
+      </w:pPr>
+      <w:rPr>
+        <w:rFonts w:ascii="Courier New" w:hAnsi="Courier New" w:cs="Courier New" w:hint="default"/>
+      </w:rPr>
+    </w:lvl>
+    <w:lvl w:ilvl="5" w:tplc="240A0005" w:tentative="1">
+      <w:start w:val="1"/>
+      <w:numFmt w:val="bullet"/>
+      <w:lvlText w:val=""/>
+      <w:lvlJc w:val="left"/>
+      <w:pPr>
+        <w:ind w:left="4320" w:hanging="360"/>
+      </w:pPr>
+      <w:rPr>
+        <w:rFonts w:ascii="Wingdings" w:hAnsi="Wingdings" w:hint="default"/>
+      </w:rPr>
+    </w:lvl>
+    <w:lvl w:ilvl="6" w:tplc="240A0001" w:tentative="1">
+      <w:start w:val="1"/>
+      <w:numFmt w:val="bullet"/>
+      <w:lvlText w:val=""/>
+      <w:lvlJc w:val="left"/>
+      <w:pPr>
+        <w:ind w:left="5040" w:hanging="360"/>
+      </w:pPr>
+      <w:rPr>
+        <w:rFonts w:ascii="Symbol" w:hAnsi="Symbol" w:hint="default"/>
+      </w:rPr>
+    </w:lvl>
+    <w:lvl w:ilvl="7" w:tplc="240A0003" w:tentative="1">
+      <w:start w:val="1"/>
+      <w:numFmt w:val="bullet"/>
+      <w:lvlText w:val="o"/>
+      <w:lvlJc w:val="left"/>
+      <w:pPr>
+        <w:ind w:left="5760" w:hanging="360"/>
+      </w:pPr>
+      <w:rPr>
+        <w:rFonts w:ascii="Courier New" w:hAnsi="Courier New" w:cs="Courier New" w:hint="default"/>
+      </w:rPr>
+    </w:lvl>
+    <w:lvl w:ilvl="8" w:tplc="240A0005" w:tentative="1">
+      <w:start w:val="1"/>
+      <w:numFmt w:val="bullet"/>
+      <w:lvlText w:val=""/>
+      <w:lvlJc w:val="left"/>
+      <w:pPr>
+        <w:ind w:left="6480" w:hanging="360"/>
+      </w:pPr>
+      <w:rPr>
+        <w:rFonts w:ascii="Wingdings" w:hAnsi="Wingdings" w:hint="default"/>
+      </w:rPr>
+    </w:lvl>
+  </w:abstractNum>
+  <w:abstractNum w:abstractNumId="5" w15:restartNumberingAfterBreak="0">
+    <w:nsid w:val="36D829C7"/>
+    <w:multiLevelType w:val="hybridMultilevel"/>
+    <w:tmpl w:val="BF8C16E0"/>
+    <w:lvl w:ilvl="0" w:tplc="240A0001">
+      <w:start w:val="1"/>
+      <w:numFmt w:val="bullet"/>
+      <w:lvlText w:val=""/>
+      <w:lvlJc w:val="left"/>
+      <w:pPr>
+        <w:ind w:left="720" w:hanging="360"/>
+      </w:pPr>
+      <w:rPr>
+        <w:rFonts w:ascii="Symbol" w:hAnsi="Symbol" w:hint="default"/>
+      </w:rPr>
+    </w:lvl>
+    <w:lvl w:ilvl="1" w:tplc="240A0003" w:tentative="1">
+      <w:start w:val="1"/>
+      <w:numFmt w:val="bullet"/>
+      <w:lvlText w:val="o"/>
+      <w:lvlJc w:val="left"/>
+      <w:pPr>
+        <w:ind w:left="1440" w:hanging="360"/>
+      </w:pPr>
+      <w:rPr>
+        <w:rFonts w:ascii="Courier New" w:hAnsi="Courier New" w:cs="Courier New" w:hint="default"/>
+      </w:rPr>
+    </w:lvl>
+    <w:lvl w:ilvl="2" w:tplc="240A0005" w:tentative="1">
+      <w:start w:val="1"/>
+      <w:numFmt w:val="bullet"/>
+      <w:lvlText w:val=""/>
+      <w:lvlJc w:val="left"/>
+      <w:pPr>
+        <w:ind w:left="2160" w:hanging="360"/>
+      </w:pPr>
+      <w:rPr>
+        <w:rFonts w:ascii="Wingdings" w:hAnsi="Wingdings" w:hint="default"/>
+      </w:rPr>
+    </w:lvl>
+    <w:lvl w:ilvl="3" w:tplc="240A0001" w:tentative="1">
+      <w:start w:val="1"/>
+      <w:numFmt w:val="bullet"/>
+      <w:lvlText w:val=""/>
+      <w:lvlJc w:val="left"/>
+      <w:pPr>
+        <w:ind w:left="2880" w:hanging="360"/>
+      </w:pPr>
+      <w:rPr>
+        <w:rFonts w:ascii="Symbol" w:hAnsi="Symbol" w:hint="default"/>
+      </w:rPr>
+    </w:lvl>
+    <w:lvl w:ilvl="4" w:tplc="240A0003" w:tentative="1">
+      <w:start w:val="1"/>
+      <w:numFmt w:val="bullet"/>
+      <w:lvlText w:val="o"/>
+      <w:lvlJc w:val="left"/>
+      <w:pPr>
+        <w:ind w:left="3600" w:hanging="360"/>
+      </w:pPr>
+      <w:rPr>
+        <w:rFonts w:ascii="Courier New" w:hAnsi="Courier New" w:cs="Courier New" w:hint="default"/>
+      </w:rPr>
+    </w:lvl>
+    <w:lvl w:ilvl="5" w:tplc="240A0005" w:tentative="1">
+      <w:start w:val="1"/>
+      <w:numFmt w:val="bullet"/>
+      <w:lvlText w:val=""/>
+      <w:lvlJc w:val="left"/>
+      <w:pPr>
+        <w:ind w:left="4320" w:hanging="360"/>
+      </w:pPr>
+      <w:rPr>
+        <w:rFonts w:ascii="Wingdings" w:hAnsi="Wingdings" w:hint="default"/>
+      </w:rPr>
+    </w:lvl>
+    <w:lvl w:ilvl="6" w:tplc="240A0001" w:tentative="1">
+      <w:start w:val="1"/>
+      <w:numFmt w:val="bullet"/>
+      <w:lvlText w:val=""/>
+      <w:lvlJc w:val="left"/>
+      <w:pPr>
+        <w:ind w:left="5040" w:hanging="360"/>
+      </w:pPr>
+      <w:rPr>
+        <w:rFonts w:ascii="Symbol" w:hAnsi="Symbol" w:hint="default"/>
+      </w:rPr>
+    </w:lvl>
+    <w:lvl w:ilvl="7" w:tplc="240A0003" w:tentative="1">
+      <w:start w:val="1"/>
+      <w:numFmt w:val="bullet"/>
+      <w:lvlText w:val="o"/>
+      <w:lvlJc w:val="left"/>
+      <w:pPr>
+        <w:ind w:left="5760" w:hanging="360"/>
+      </w:pPr>
+      <w:rPr>
+        <w:rFonts w:ascii="Courier New" w:hAnsi="Courier New" w:cs="Courier New" w:hint="default"/>
+      </w:rPr>
+    </w:lvl>
+    <w:lvl w:ilvl="8" w:tplc="240A0005" w:tentative="1">
+      <w:start w:val="1"/>
+      <w:numFmt w:val="bullet"/>
+      <w:lvlText w:val=""/>
+      <w:lvlJc w:val="left"/>
+      <w:pPr>
+        <w:ind w:left="6480" w:hanging="360"/>
+      </w:pPr>
+      <w:rPr>
+        <w:rFonts w:ascii="Wingdings" w:hAnsi="Wingdings" w:hint="default"/>
+      </w:rPr>
+    </w:lvl>
+  </w:abstractNum>
+  <w:abstractNum w:abstractNumId="6" w15:restartNumberingAfterBreak="0">
+    <w:nsid w:val="3F2413D8"/>
+    <w:multiLevelType w:val="multilevel"/>
+    <w:tmpl w:val="0574A778"/>
+    <w:lvl w:ilvl="0">
+      <w:start w:val="1"/>
+      <w:numFmt w:val="bullet"/>
+      <w:lvlText w:val=""/>
+      <w:lvlJc w:val="left"/>
+      <w:pPr>
+        <w:tabs>
+          <w:tab w:val="num" w:pos="720"/>
+        </w:tabs>
+        <w:ind w:left="720" w:hanging="360"/>
+      </w:pPr>
+      <w:rPr>
+        <w:rFonts w:ascii="Symbol" w:hAnsi="Symbol" w:hint="default"/>
+        <w:sz w:val="20"/>
+      </w:rPr>
+    </w:lvl>
+    <w:lvl w:ilvl="1" w:tentative="1">
+      <w:start w:val="1"/>
+      <w:numFmt w:val="bullet"/>
+      <w:lvlText w:val="o"/>
+      <w:lvlJc w:val="left"/>
+      <w:pPr>
+        <w:tabs>
+          <w:tab w:val="num" w:pos="1440"/>
+        </w:tabs>
+        <w:ind w:left="1440" w:hanging="360"/>
+      </w:pPr>
+      <w:rPr>
+        <w:rFonts w:ascii="Courier New" w:hAnsi="Courier New" w:hint="default"/>
+        <w:sz w:val="20"/>
+      </w:rPr>
+    </w:lvl>
+    <w:lvl w:ilvl="2" w:tentative="1">
+      <w:start w:val="1"/>
+      <w:numFmt w:val="bullet"/>
+      <w:lvlText w:val=""/>
+      <w:lvlJc w:val="left"/>
+      <w:pPr>
+        <w:tabs>
+          <w:tab w:val="num" w:pos="2160"/>
+        </w:tabs>
+        <w:ind w:left="2160" w:hanging="360"/>
+      </w:pPr>
+      <w:rPr>
+        <w:rFonts w:ascii="Wingdings" w:hAnsi="Wingdings" w:hint="default"/>
+        <w:sz w:val="20"/>
+      </w:rPr>
+    </w:lvl>
+    <w:lvl w:ilvl="3" w:tentative="1">
+      <w:start w:val="1"/>
+      <w:numFmt w:val="bullet"/>
+      <w:lvlText w:val=""/>
+      <w:lvlJc w:val="left"/>
+      <w:pPr>
+        <w:tabs>
+          <w:tab w:val="num" w:pos="2880"/>
+        </w:tabs>
+        <w:ind w:left="2880" w:hanging="360"/>
+      </w:pPr>
+      <w:rPr>
+        <w:rFonts w:ascii="Wingdings" w:hAnsi="Wingdings" w:hint="default"/>
+        <w:sz w:val="20"/>
+      </w:rPr>
+    </w:lvl>
+    <w:lvl w:ilvl="4" w:tentative="1">
+      <w:start w:val="1"/>
+      <w:numFmt w:val="bullet"/>
+      <w:lvlText w:val=""/>
+      <w:lvlJc w:val="left"/>
+      <w:pPr>
+        <w:tabs>
+          <w:tab w:val="num" w:pos="3600"/>
+        </w:tabs>
+        <w:ind w:left="3600" w:hanging="360"/>
+      </w:pPr>
+      <w:rPr>
+        <w:rFonts w:ascii="Wingdings" w:hAnsi="Wingdings" w:hint="default"/>
+        <w:sz w:val="20"/>
+      </w:rPr>
+    </w:lvl>
+    <w:lvl w:ilvl="5" w:tentative="1">
+      <w:start w:val="1"/>
+      <w:numFmt w:val="bullet"/>
+      <w:lvlText w:val=""/>
+      <w:lvlJc w:val="left"/>
+      <w:pPr>
+        <w:tabs>
+          <w:tab w:val="num" w:pos="4320"/>
+        </w:tabs>
+        <w:ind w:left="4320" w:hanging="360"/>
+      </w:pPr>
+      <w:rPr>
+        <w:rFonts w:ascii="Wingdings" w:hAnsi="Wingdings" w:hint="default"/>
+        <w:sz w:val="20"/>
+      </w:rPr>
+    </w:lvl>
+    <w:lvl w:ilvl="6" w:tentative="1">
+      <w:start w:val="1"/>
+      <w:numFmt w:val="bullet"/>
+      <w:lvlText w:val=""/>
+      <w:lvlJc w:val="left"/>
+      <w:pPr>
+        <w:tabs>
+          <w:tab w:val="num" w:pos="5040"/>
+        </w:tabs>
+        <w:ind w:left="5040" w:hanging="360"/>
+      </w:pPr>
+      <w:rPr>
+        <w:rFonts w:ascii="Wingdings" w:hAnsi="Wingdings" w:hint="default"/>
+        <w:sz w:val="20"/>
+      </w:rPr>
+    </w:lvl>
+    <w:lvl w:ilvl="7" w:tentative="1">
+      <w:start w:val="1"/>
+      <w:numFmt w:val="bullet"/>
+      <w:lvlText w:val=""/>
+      <w:lvlJc w:val="left"/>
+      <w:pPr>
+        <w:tabs>
+          <w:tab w:val="num" w:pos="5760"/>
+        </w:tabs>
+        <w:ind w:left="5760" w:hanging="360"/>
+      </w:pPr>
+      <w:rPr>
+        <w:rFonts w:ascii="Wingdings" w:hAnsi="Wingdings" w:hint="default"/>
+        <w:sz w:val="20"/>
+      </w:rPr>
+    </w:lvl>
+    <w:lvl w:ilvl="8" w:tentative="1">
+      <w:start w:val="1"/>
+      <w:numFmt w:val="bullet"/>
+      <w:lvlText w:val=""/>
+      <w:lvlJc w:val="left"/>
+      <w:pPr>
+        <w:tabs>
+          <w:tab w:val="num" w:pos="6480"/>
+        </w:tabs>
+        <w:ind w:left="6480" w:hanging="360"/>
+      </w:pPr>
+      <w:rPr>
+        <w:rFonts w:ascii="Wingdings" w:hAnsi="Wingdings" w:hint="default"/>
+        <w:sz w:val="20"/>
+      </w:rPr>
+    </w:lvl>
+  </w:abstractNum>
+  <w:abstractNum w:abstractNumId="7" w15:restartNumberingAfterBreak="0">
+    <w:nsid w:val="44AD5EF8"/>
+    <w:multiLevelType w:val="hybridMultilevel"/>
+    <w:tmpl w:val="3528C1CA"/>
+    <w:lvl w:ilvl="0" w:tplc="240A0001">
+      <w:start w:val="1"/>
+      <w:numFmt w:val="bullet"/>
+      <w:lvlText w:val=""/>
+      <w:lvlJc w:val="left"/>
+      <w:pPr>
+        <w:ind w:left="1440" w:hanging="360"/>
+      </w:pPr>
+      <w:rPr>
+        <w:rFonts w:ascii="Symbol" w:hAnsi="Symbol" w:hint="default"/>
+      </w:rPr>
+    </w:lvl>
+    <w:lvl w:ilvl="1" w:tplc="240A0003" w:tentative="1">
+      <w:start w:val="1"/>
+      <w:numFmt w:val="bullet"/>
+      <w:lvlText w:val="o"/>
+      <w:lvlJc w:val="left"/>
+      <w:pPr>
+        <w:ind w:left="2160" w:hanging="360"/>
+      </w:pPr>
+      <w:rPr>
+        <w:rFonts w:ascii="Courier New" w:hAnsi="Courier New" w:cs="Courier New" w:hint="default"/>
+      </w:rPr>
+    </w:lvl>
+    <w:lvl w:ilvl="2" w:tplc="240A0005" w:tentative="1">
+      <w:start w:val="1"/>
+      <w:numFmt w:val="bullet"/>
+      <w:lvlText w:val=""/>
+      <w:lvlJc w:val="left"/>
+      <w:pPr>
+        <w:ind w:left="2880" w:hanging="360"/>
+      </w:pPr>
+      <w:rPr>
+        <w:rFonts w:ascii="Wingdings" w:hAnsi="Wingdings" w:hint="default"/>
+      </w:rPr>
+    </w:lvl>
+    <w:lvl w:ilvl="3" w:tplc="240A0001" w:tentative="1">
+      <w:start w:val="1"/>
+      <w:numFmt w:val="bullet"/>
+      <w:lvlText w:val=""/>
+      <w:lvlJc w:val="left"/>
+      <w:pPr>
+        <w:ind w:left="3600" w:hanging="360"/>
+      </w:pPr>
+      <w:rPr>
+        <w:rFonts w:ascii="Symbol" w:hAnsi="Symbol" w:hint="default"/>
+      </w:rPr>
+    </w:lvl>
+    <w:lvl w:ilvl="4" w:tplc="240A0003" w:tentative="1">
+      <w:start w:val="1"/>
+      <w:numFmt w:val="bullet"/>
+      <w:lvlText w:val="o"/>
+      <w:lvlJc w:val="left"/>
+      <w:pPr>
+        <w:ind w:left="4320" w:hanging="360"/>
+      </w:pPr>
+      <w:rPr>
+        <w:rFonts w:ascii="Courier New" w:hAnsi="Courier New" w:cs="Courier New" w:hint="default"/>
+      </w:rPr>
+    </w:lvl>
+    <w:lvl w:ilvl="5" w:tplc="240A0005" w:tentative="1">
+      <w:start w:val="1"/>
+      <w:numFmt w:val="bullet"/>
+      <w:lvlText w:val=""/>
+      <w:lvlJc w:val="left"/>
+      <w:pPr>
+        <w:ind w:left="5040" w:hanging="360"/>
+      </w:pPr>
+      <w:rPr>
+        <w:rFonts w:ascii="Wingdings" w:hAnsi="Wingdings" w:hint="default"/>
+      </w:rPr>
+    </w:lvl>
+    <w:lvl w:ilvl="6" w:tplc="240A0001" w:tentative="1">
+      <w:start w:val="1"/>
+      <w:numFmt w:val="bullet"/>
+      <w:lvlText w:val=""/>
+      <w:lvlJc w:val="left"/>
+      <w:pPr>
+        <w:ind w:left="5760" w:hanging="360"/>
+      </w:pPr>
+      <w:rPr>
+        <w:rFonts w:ascii="Symbol" w:hAnsi="Symbol" w:hint="default"/>
+      </w:rPr>
+    </w:lvl>
+    <w:lvl w:ilvl="7" w:tplc="240A0003" w:tentative="1">
+      <w:start w:val="1"/>
+      <w:numFmt w:val="bullet"/>
+      <w:lvlText w:val="o"/>
+      <w:lvlJc w:val="left"/>
+      <w:pPr>
+        <w:ind w:left="6480" w:hanging="360"/>
+      </w:pPr>
+      <w:rPr>
+        <w:rFonts w:ascii="Courier New" w:hAnsi="Courier New" w:cs="Courier New" w:hint="default"/>
+      </w:rPr>
+    </w:lvl>
+    <w:lvl w:ilvl="8" w:tplc="240A0005" w:tentative="1">
+      <w:start w:val="1"/>
+      <w:numFmt w:val="bullet"/>
+      <w:lvlText w:val=""/>
+      <w:lvlJc w:val="left"/>
+      <w:pPr>
+        <w:ind w:left="7200" w:hanging="360"/>
+      </w:pPr>
+      <w:rPr>
+        <w:rFonts w:ascii="Wingdings" w:hAnsi="Wingdings" w:hint="default"/>
+      </w:rPr>
+    </w:lvl>
+  </w:abstractNum>
+  <w:abstractNum w:abstractNumId="8" w15:restartNumberingAfterBreak="0">
     <w:nsid w:val="4E863830"/>
     <w:multiLevelType w:val="multilevel"/>
     <w:tmpl w:val="86C6B98A"/>
@@ -711,7 +3074,7 @@
       </w:rPr>
     </w:lvl>
   </w:abstractNum>
-  <w:abstractNum w:abstractNumId="2" w15:restartNumberingAfterBreak="0">
+  <w:abstractNum w:abstractNumId="9" w15:restartNumberingAfterBreak="0">
     <w:nsid w:val="553F2627"/>
     <w:multiLevelType w:val="multilevel"/>
     <w:tmpl w:val="AA64329E"/>
@@ -824,7 +3187,7 @@
       </w:rPr>
     </w:lvl>
   </w:abstractNum>
-  <w:abstractNum w:abstractNumId="3" w15:restartNumberingAfterBreak="0">
+  <w:abstractNum w:abstractNumId="10" w15:restartNumberingAfterBreak="0">
     <w:nsid w:val="602E7DB0"/>
     <w:multiLevelType w:val="multilevel"/>
     <w:tmpl w:val="22F457AE"/>
@@ -937,17 +3300,270 @@
       </w:rPr>
     </w:lvl>
   </w:abstractNum>
+  <w:abstractNum w:abstractNumId="11" w15:restartNumberingAfterBreak="0">
+    <w:nsid w:val="64740FFF"/>
+    <w:multiLevelType w:val="hybridMultilevel"/>
+    <w:tmpl w:val="BC1649A2"/>
+    <w:lvl w:ilvl="0" w:tplc="240A0001">
+      <w:start w:val="1"/>
+      <w:numFmt w:val="bullet"/>
+      <w:lvlText w:val=""/>
+      <w:lvlJc w:val="left"/>
+      <w:pPr>
+        <w:ind w:left="1080" w:hanging="360"/>
+      </w:pPr>
+      <w:rPr>
+        <w:rFonts w:ascii="Symbol" w:hAnsi="Symbol" w:hint="default"/>
+      </w:rPr>
+    </w:lvl>
+    <w:lvl w:ilvl="1" w:tplc="240A0003" w:tentative="1">
+      <w:start w:val="1"/>
+      <w:numFmt w:val="bullet"/>
+      <w:lvlText w:val="o"/>
+      <w:lvlJc w:val="left"/>
+      <w:pPr>
+        <w:ind w:left="1800" w:hanging="360"/>
+      </w:pPr>
+      <w:rPr>
+        <w:rFonts w:ascii="Courier New" w:hAnsi="Courier New" w:cs="Courier New" w:hint="default"/>
+      </w:rPr>
+    </w:lvl>
+    <w:lvl w:ilvl="2" w:tplc="240A0005" w:tentative="1">
+      <w:start w:val="1"/>
+      <w:numFmt w:val="bullet"/>
+      <w:lvlText w:val=""/>
+      <w:lvlJc w:val="left"/>
+      <w:pPr>
+        <w:ind w:left="2520" w:hanging="360"/>
+      </w:pPr>
+      <w:rPr>
+        <w:rFonts w:ascii="Wingdings" w:hAnsi="Wingdings" w:hint="default"/>
+      </w:rPr>
+    </w:lvl>
+    <w:lvl w:ilvl="3" w:tplc="240A0001" w:tentative="1">
+      <w:start w:val="1"/>
+      <w:numFmt w:val="bullet"/>
+      <w:lvlText w:val=""/>
+      <w:lvlJc w:val="left"/>
+      <w:pPr>
+        <w:ind w:left="3240" w:hanging="360"/>
+      </w:pPr>
+      <w:rPr>
+        <w:rFonts w:ascii="Symbol" w:hAnsi="Symbol" w:hint="default"/>
+      </w:rPr>
+    </w:lvl>
+    <w:lvl w:ilvl="4" w:tplc="240A0003" w:tentative="1">
+      <w:start w:val="1"/>
+      <w:numFmt w:val="bullet"/>
+      <w:lvlText w:val="o"/>
+      <w:lvlJc w:val="left"/>
+      <w:pPr>
+        <w:ind w:left="3960" w:hanging="360"/>
+      </w:pPr>
+      <w:rPr>
+        <w:rFonts w:ascii="Courier New" w:hAnsi="Courier New" w:cs="Courier New" w:hint="default"/>
+      </w:rPr>
+    </w:lvl>
+    <w:lvl w:ilvl="5" w:tplc="240A0005" w:tentative="1">
+      <w:start w:val="1"/>
+      <w:numFmt w:val="bullet"/>
+      <w:lvlText w:val=""/>
+      <w:lvlJc w:val="left"/>
+      <w:pPr>
+        <w:ind w:left="4680" w:hanging="360"/>
+      </w:pPr>
+      <w:rPr>
+        <w:rFonts w:ascii="Wingdings" w:hAnsi="Wingdings" w:hint="default"/>
+      </w:rPr>
+    </w:lvl>
+    <w:lvl w:ilvl="6" w:tplc="240A0001" w:tentative="1">
+      <w:start w:val="1"/>
+      <w:numFmt w:val="bullet"/>
+      <w:lvlText w:val=""/>
+      <w:lvlJc w:val="left"/>
+      <w:pPr>
+        <w:ind w:left="5400" w:hanging="360"/>
+      </w:pPr>
+      <w:rPr>
+        <w:rFonts w:ascii="Symbol" w:hAnsi="Symbol" w:hint="default"/>
+      </w:rPr>
+    </w:lvl>
+    <w:lvl w:ilvl="7" w:tplc="240A0003" w:tentative="1">
+      <w:start w:val="1"/>
+      <w:numFmt w:val="bullet"/>
+      <w:lvlText w:val="o"/>
+      <w:lvlJc w:val="left"/>
+      <w:pPr>
+        <w:ind w:left="6120" w:hanging="360"/>
+      </w:pPr>
+      <w:rPr>
+        <w:rFonts w:ascii="Courier New" w:hAnsi="Courier New" w:cs="Courier New" w:hint="default"/>
+      </w:rPr>
+    </w:lvl>
+    <w:lvl w:ilvl="8" w:tplc="240A0005" w:tentative="1">
+      <w:start w:val="1"/>
+      <w:numFmt w:val="bullet"/>
+      <w:lvlText w:val=""/>
+      <w:lvlJc w:val="left"/>
+      <w:pPr>
+        <w:ind w:left="6840" w:hanging="360"/>
+      </w:pPr>
+      <w:rPr>
+        <w:rFonts w:ascii="Wingdings" w:hAnsi="Wingdings" w:hint="default"/>
+      </w:rPr>
+    </w:lvl>
+  </w:abstractNum>
+  <w:abstractNum w:abstractNumId="12" w15:restartNumberingAfterBreak="0">
+    <w:nsid w:val="78494D3B"/>
+    <w:multiLevelType w:val="hybridMultilevel"/>
+    <w:tmpl w:val="39A49DA0"/>
+    <w:lvl w:ilvl="0" w:tplc="240A0001">
+      <w:start w:val="1"/>
+      <w:numFmt w:val="bullet"/>
+      <w:lvlText w:val=""/>
+      <w:lvlJc w:val="left"/>
+      <w:pPr>
+        <w:ind w:left="720" w:hanging="360"/>
+      </w:pPr>
+      <w:rPr>
+        <w:rFonts w:ascii="Symbol" w:hAnsi="Symbol" w:hint="default"/>
+      </w:rPr>
+    </w:lvl>
+    <w:lvl w:ilvl="1" w:tplc="240A0003" w:tentative="1">
+      <w:start w:val="1"/>
+      <w:numFmt w:val="bullet"/>
+      <w:lvlText w:val="o"/>
+      <w:lvlJc w:val="left"/>
+      <w:pPr>
+        <w:ind w:left="1440" w:hanging="360"/>
+      </w:pPr>
+      <w:rPr>
+        <w:rFonts w:ascii="Courier New" w:hAnsi="Courier New" w:cs="Courier New" w:hint="default"/>
+      </w:rPr>
+    </w:lvl>
+    <w:lvl w:ilvl="2" w:tplc="240A0005" w:tentative="1">
+      <w:start w:val="1"/>
+      <w:numFmt w:val="bullet"/>
+      <w:lvlText w:val=""/>
+      <w:lvlJc w:val="left"/>
+      <w:pPr>
+        <w:ind w:left="2160" w:hanging="360"/>
+      </w:pPr>
+      <w:rPr>
+        <w:rFonts w:ascii="Wingdings" w:hAnsi="Wingdings" w:hint="default"/>
+      </w:rPr>
+    </w:lvl>
+    <w:lvl w:ilvl="3" w:tplc="240A0001" w:tentative="1">
+      <w:start w:val="1"/>
+      <w:numFmt w:val="bullet"/>
+      <w:lvlText w:val=""/>
+      <w:lvlJc w:val="left"/>
+      <w:pPr>
+        <w:ind w:left="2880" w:hanging="360"/>
+      </w:pPr>
+      <w:rPr>
+        <w:rFonts w:ascii="Symbol" w:hAnsi="Symbol" w:hint="default"/>
+      </w:rPr>
+    </w:lvl>
+    <w:lvl w:ilvl="4" w:tplc="240A0003" w:tentative="1">
+      <w:start w:val="1"/>
+      <w:numFmt w:val="bullet"/>
+      <w:lvlText w:val="o"/>
+      <w:lvlJc w:val="left"/>
+      <w:pPr>
+        <w:ind w:left="3600" w:hanging="360"/>
+      </w:pPr>
+      <w:rPr>
+        <w:rFonts w:ascii="Courier New" w:hAnsi="Courier New" w:cs="Courier New" w:hint="default"/>
+      </w:rPr>
+    </w:lvl>
+    <w:lvl w:ilvl="5" w:tplc="240A0005" w:tentative="1">
+      <w:start w:val="1"/>
+      <w:numFmt w:val="bullet"/>
+      <w:lvlText w:val=""/>
+      <w:lvlJc w:val="left"/>
+      <w:pPr>
+        <w:ind w:left="4320" w:hanging="360"/>
+      </w:pPr>
+      <w:rPr>
+        <w:rFonts w:ascii="Wingdings" w:hAnsi="Wingdings" w:hint="default"/>
+      </w:rPr>
+    </w:lvl>
+    <w:lvl w:ilvl="6" w:tplc="240A0001" w:tentative="1">
+      <w:start w:val="1"/>
+      <w:numFmt w:val="bullet"/>
+      <w:lvlText w:val=""/>
+      <w:lvlJc w:val="left"/>
+      <w:pPr>
+        <w:ind w:left="5040" w:hanging="360"/>
+      </w:pPr>
+      <w:rPr>
+        <w:rFonts w:ascii="Symbol" w:hAnsi="Symbol" w:hint="default"/>
+      </w:rPr>
+    </w:lvl>
+    <w:lvl w:ilvl="7" w:tplc="240A0003" w:tentative="1">
+      <w:start w:val="1"/>
+      <w:numFmt w:val="bullet"/>
+      <w:lvlText w:val="o"/>
+      <w:lvlJc w:val="left"/>
+      <w:pPr>
+        <w:ind w:left="5760" w:hanging="360"/>
+      </w:pPr>
+      <w:rPr>
+        <w:rFonts w:ascii="Courier New" w:hAnsi="Courier New" w:cs="Courier New" w:hint="default"/>
+      </w:rPr>
+    </w:lvl>
+    <w:lvl w:ilvl="8" w:tplc="240A0005" w:tentative="1">
+      <w:start w:val="1"/>
+      <w:numFmt w:val="bullet"/>
+      <w:lvlText w:val=""/>
+      <w:lvlJc w:val="left"/>
+      <w:pPr>
+        <w:ind w:left="6480" w:hanging="360"/>
+      </w:pPr>
+      <w:rPr>
+        <w:rFonts w:ascii="Wingdings" w:hAnsi="Wingdings" w:hint="default"/>
+      </w:rPr>
+    </w:lvl>
+  </w:abstractNum>
   <w:num w:numId="1" w16cid:durableId="1583177976">
+    <w:abstractNumId w:val="9"/>
+  </w:num>
+  <w:num w:numId="2" w16cid:durableId="1647124102">
+    <w:abstractNumId w:val="10"/>
+  </w:num>
+  <w:num w:numId="3" w16cid:durableId="1164316352">
+    <w:abstractNumId w:val="8"/>
+  </w:num>
+  <w:num w:numId="4" w16cid:durableId="1700357801">
     <w:abstractNumId w:val="2"/>
   </w:num>
-  <w:num w:numId="2" w16cid:durableId="1647124102">
+  <w:num w:numId="5" w16cid:durableId="1492672431">
     <w:abstractNumId w:val="3"/>
   </w:num>
-  <w:num w:numId="3" w16cid:durableId="1164316352">
+  <w:num w:numId="6" w16cid:durableId="165365201">
     <w:abstractNumId w:val="1"/>
   </w:num>
-  <w:num w:numId="4" w16cid:durableId="1700357801">
+  <w:num w:numId="7" w16cid:durableId="1655138847">
+    <w:abstractNumId w:val="12"/>
+  </w:num>
+  <w:num w:numId="8" w16cid:durableId="1855880591">
+    <w:abstractNumId w:val="5"/>
+  </w:num>
+  <w:num w:numId="9" w16cid:durableId="1211964814">
     <w:abstractNumId w:val="0"/>
+  </w:num>
+  <w:num w:numId="10" w16cid:durableId="1465467125">
+    <w:abstractNumId w:val="7"/>
+  </w:num>
+  <w:num w:numId="11" w16cid:durableId="1549491250">
+    <w:abstractNumId w:val="4"/>
+  </w:num>
+  <w:num w:numId="12" w16cid:durableId="1793212372">
+    <w:abstractNumId w:val="11"/>
+  </w:num>
+  <w:num w:numId="13" w16cid:durableId="618954627">
+    <w:abstractNumId w:val="6"/>
   </w:num>
 </w:numbering>
 </file>
@@ -1464,7 +4080,6 @@
   <w:style w:type="character" w:default="1" w:styleId="Fuentedeprrafopredeter">
     <w:name w:val="Default Paragraph Font"/>
     <w:uiPriority w:val="1"/>
-    <w:semiHidden/>
     <w:unhideWhenUsed/>
   </w:style>
   <w:style w:type="table" w:default="1" w:styleId="Tablanormal">
@@ -1531,6 +4146,61 @@
       <w:sz w:val="30"/>
       <w:szCs w:val="30"/>
     </w:rPr>
+  </w:style>
+  <w:style w:type="paragraph" w:styleId="Encabezado">
+    <w:name w:val="header"/>
+    <w:basedOn w:val="Normal"/>
+    <w:link w:val="EncabezadoCar"/>
+    <w:uiPriority w:val="99"/>
+    <w:unhideWhenUsed/>
+    <w:rsid w:val="00DA7E11"/>
+    <w:pPr>
+      <w:tabs>
+        <w:tab w:val="center" w:pos="4419"/>
+        <w:tab w:val="right" w:pos="8838"/>
+      </w:tabs>
+      <w:spacing w:line="240" w:lineRule="auto"/>
+    </w:pPr>
+  </w:style>
+  <w:style w:type="character" w:customStyle="1" w:styleId="EncabezadoCar">
+    <w:name w:val="Encabezado Car"/>
+    <w:basedOn w:val="Fuentedeprrafopredeter"/>
+    <w:link w:val="Encabezado"/>
+    <w:uiPriority w:val="99"/>
+    <w:rsid w:val="00DA7E11"/>
+  </w:style>
+  <w:style w:type="paragraph" w:styleId="Piedepgina">
+    <w:name w:val="footer"/>
+    <w:basedOn w:val="Normal"/>
+    <w:link w:val="PiedepginaCar"/>
+    <w:uiPriority w:val="99"/>
+    <w:unhideWhenUsed/>
+    <w:rsid w:val="00DA7E11"/>
+    <w:pPr>
+      <w:tabs>
+        <w:tab w:val="center" w:pos="4419"/>
+        <w:tab w:val="right" w:pos="8838"/>
+      </w:tabs>
+      <w:spacing w:line="240" w:lineRule="auto"/>
+    </w:pPr>
+  </w:style>
+  <w:style w:type="character" w:customStyle="1" w:styleId="PiedepginaCar">
+    <w:name w:val="Pie de página Car"/>
+    <w:basedOn w:val="Fuentedeprrafopredeter"/>
+    <w:link w:val="Piedepgina"/>
+    <w:uiPriority w:val="99"/>
+    <w:rsid w:val="00DA7E11"/>
+  </w:style>
+  <w:style w:type="paragraph" w:styleId="Prrafodelista">
+    <w:name w:val="List Paragraph"/>
+    <w:basedOn w:val="Normal"/>
+    <w:uiPriority w:val="34"/>
+    <w:qFormat/>
+    <w:rsid w:val="00045EB3"/>
+    <w:pPr>
+      <w:ind w:left="720"/>
+      <w:contextualSpacing/>
+    </w:pPr>
   </w:style>
 </w:styles>
 </file>

</xml_diff>

<commit_message>
Version final del proyecto
</commit_message>
<xml_diff>
--- a/Desafio II.docx
+++ b/Desafio II.docx
@@ -510,21 +510,12 @@
           <w:szCs w:val="24"/>
         </w:rPr>
       </w:pPr>
-      <w:proofErr w:type="gramStart"/>
-      <w:r>
-        <w:rPr>
-          <w:sz w:val="24"/>
-          <w:szCs w:val="24"/>
-        </w:rPr>
-        <w:t>Las funcionalidades a implementar</w:t>
-      </w:r>
-      <w:proofErr w:type="gramEnd"/>
-      <w:r>
-        <w:rPr>
-          <w:sz w:val="24"/>
-          <w:szCs w:val="24"/>
-        </w:rPr>
-        <w:t xml:space="preserve"> se dividen en cuatro áreas principales:</w:t>
+      <w:r>
+        <w:rPr>
+          <w:sz w:val="24"/>
+          <w:szCs w:val="24"/>
+        </w:rPr>
+        <w:t>Las funcionalidades a implementar se dividen en cuatro áreas principales:</w:t>
       </w:r>
     </w:p>
     <w:p>
@@ -548,7 +539,6 @@
         <w:t xml:space="preserve">Gestión de la red </w:t>
       </w:r>
       <w:proofErr w:type="spellStart"/>
-      <w:proofErr w:type="gramStart"/>
       <w:r>
         <w:rPr>
           <w:b/>
@@ -565,7 +555,6 @@
         <w:t>:Para</w:t>
       </w:r>
       <w:proofErr w:type="spellEnd"/>
-      <w:proofErr w:type="gramEnd"/>
       <w:r>
         <w:rPr>
           <w:sz w:val="24"/>
@@ -621,7 +610,6 @@
         <w:t xml:space="preserve">Verificación de </w:t>
       </w:r>
       <w:proofErr w:type="spellStart"/>
-      <w:proofErr w:type="gramStart"/>
       <w:r>
         <w:rPr>
           <w:b/>
@@ -638,7 +626,6 @@
         <w:t>:Se</w:t>
       </w:r>
       <w:proofErr w:type="spellEnd"/>
-      <w:proofErr w:type="gramEnd"/>
       <w:r>
         <w:rPr>
           <w:sz w:val="24"/>
@@ -1728,6 +1715,8 @@
         <w:rPr>
           <w:b/>
           <w:bCs/>
+          <w:sz w:val="24"/>
+          <w:szCs w:val="24"/>
           <w:lang w:val="es-CO"/>
         </w:rPr>
       </w:pPr>
@@ -1735,6 +1724,8 @@
         <w:rPr>
           <w:b/>
           <w:bCs/>
+          <w:sz w:val="24"/>
+          <w:szCs w:val="24"/>
           <w:lang w:val="es-CO"/>
         </w:rPr>
         <w:t>1. Evolución del Código</w:t>
@@ -1748,6 +1739,8 @@
         </w:numPr>
         <w:spacing w:after="240"/>
         <w:rPr>
+          <w:sz w:val="24"/>
+          <w:szCs w:val="24"/>
           <w:lang w:val="es-CO"/>
         </w:rPr>
       </w:pPr>
@@ -1755,12 +1748,16 @@
         <w:rPr>
           <w:b/>
           <w:bCs/>
+          <w:sz w:val="24"/>
+          <w:szCs w:val="24"/>
           <w:lang w:val="es-CO"/>
         </w:rPr>
         <w:t>Diseño inicial</w:t>
       </w:r>
       <w:r>
         <w:rPr>
+          <w:sz w:val="24"/>
+          <w:szCs w:val="24"/>
           <w:lang w:val="es-CO"/>
         </w:rPr>
         <w:t xml:space="preserve">: El diseño comenzó con la creación de las clases fundamentales: </w:t>
@@ -1768,6 +1765,8 @@
       <w:proofErr w:type="spellStart"/>
       <w:r>
         <w:rPr>
+          <w:sz w:val="24"/>
+          <w:szCs w:val="24"/>
           <w:lang w:val="es-CO"/>
         </w:rPr>
         <w:t>Transaccion</w:t>
@@ -1775,6 +1774,8 @@
       <w:proofErr w:type="spellEnd"/>
       <w:r>
         <w:rPr>
+          <w:sz w:val="24"/>
+          <w:szCs w:val="24"/>
           <w:lang w:val="es-CO"/>
         </w:rPr>
         <w:t xml:space="preserve">, Surtidor, </w:t>
@@ -1782,6 +1783,8 @@
       <w:proofErr w:type="spellStart"/>
       <w:r>
         <w:rPr>
+          <w:sz w:val="24"/>
+          <w:szCs w:val="24"/>
           <w:lang w:val="es-CO"/>
         </w:rPr>
         <w:t>EstacionDeServicio</w:t>
@@ -1789,6 +1792,8 @@
       <w:proofErr w:type="spellEnd"/>
       <w:r>
         <w:rPr>
+          <w:sz w:val="24"/>
+          <w:szCs w:val="24"/>
           <w:lang w:val="es-CO"/>
         </w:rPr>
         <w:t xml:space="preserve"> y </w:t>
@@ -1796,6 +1801,8 @@
       <w:proofErr w:type="spellStart"/>
       <w:r>
         <w:rPr>
+          <w:sz w:val="24"/>
+          <w:szCs w:val="24"/>
           <w:lang w:val="es-CO"/>
         </w:rPr>
         <w:t>RedNacional</w:t>
@@ -1803,18 +1810,24 @@
       <w:proofErr w:type="spellEnd"/>
       <w:r>
         <w:rPr>
+          <w:sz w:val="24"/>
+          <w:szCs w:val="24"/>
           <w:lang w:val="es-CO"/>
         </w:rPr>
         <w:t xml:space="preserve">. Estas clases fueron </w:t>
       </w:r>
       <w:r>
         <w:rPr>
+          <w:sz w:val="24"/>
+          <w:szCs w:val="24"/>
           <w:lang w:val="es-CO"/>
         </w:rPr>
         <w:t>creadas</w:t>
       </w:r>
       <w:r>
         <w:rPr>
+          <w:sz w:val="24"/>
+          <w:szCs w:val="24"/>
           <w:lang w:val="es-CO"/>
         </w:rPr>
         <w:t xml:space="preserve"> para capturar la estructura básica y la relación entre los elementos del sistema.</w:t>
@@ -1828,6 +1841,8 @@
         </w:numPr>
         <w:spacing w:after="240"/>
         <w:rPr>
+          <w:sz w:val="24"/>
+          <w:szCs w:val="24"/>
           <w:lang w:val="es-CO"/>
         </w:rPr>
       </w:pPr>
@@ -1835,21 +1850,18 @@
         <w:rPr>
           <w:b/>
           <w:bCs/>
-        </w:rPr>
+          <w:sz w:val="24"/>
+          <w:szCs w:val="24"/>
+        </w:rPr>
+        <w:lastRenderedPageBreak/>
         <w:t>Gestión dinámica de memoria</w:t>
       </w:r>
       <w:r>
-        <w:t xml:space="preserve">: Una de las mejoras </w:t>
-      </w:r>
-      <w:r>
-        <w:t xml:space="preserve">que realizamos </w:t>
-      </w:r>
-      <w:r>
-        <w:t xml:space="preserve">fue la transición al uso de punteros y arreglos dinámicos para manejar listas variables de </w:t>
-      </w:r>
-      <w:r>
-        <w:lastRenderedPageBreak/>
-        <w:t>transacciones, surtidores y estaciones. Esta adaptación permite que el sistema se expanda y maneje datos dinámicos de manera eficiente.</w:t>
+        <w:rPr>
+          <w:sz w:val="24"/>
+          <w:szCs w:val="24"/>
+        </w:rPr>
+        <w:t>: Una de las mejoras que realizamos fue la transición al uso de punteros y arreglos dinámicos para manejar listas variables de transacciones, surtidores y estaciones. Esta adaptación permite que el sistema se expanda y maneje datos dinámicos de manera eficiente.</w:t>
       </w:r>
     </w:p>
     <w:p>
@@ -1860,6 +1872,8 @@
         </w:numPr>
         <w:spacing w:after="240"/>
         <w:rPr>
+          <w:sz w:val="24"/>
+          <w:szCs w:val="24"/>
           <w:lang w:val="es-CO"/>
         </w:rPr>
       </w:pPr>
@@ -1867,6 +1881,8 @@
         <w:rPr>
           <w:b/>
           <w:bCs/>
+          <w:sz w:val="24"/>
+          <w:szCs w:val="24"/>
         </w:rPr>
         <w:t xml:space="preserve">Uso de la librería </w:t>
       </w:r>
@@ -1875,25 +1891,33 @@
         <w:rPr>
           <w:b/>
           <w:bCs/>
+          <w:sz w:val="24"/>
+          <w:szCs w:val="24"/>
         </w:rPr>
         <w:t>ctime</w:t>
       </w:r>
       <w:proofErr w:type="spellEnd"/>
       <w:r>
-        <w:t xml:space="preserve">: </w:t>
-      </w:r>
-      <w:r>
-        <w:t>Hicimos uso de</w:t>
-      </w:r>
-      <w:r>
-        <w:t xml:space="preserve"> la librería estándar de C++ </w:t>
+        <w:rPr>
+          <w:sz w:val="24"/>
+          <w:szCs w:val="24"/>
+        </w:rPr>
+        <w:t xml:space="preserve">: Hicimos uso de la librería estándar de C++ </w:t>
       </w:r>
       <w:proofErr w:type="spellStart"/>
       <w:r>
+        <w:rPr>
+          <w:sz w:val="24"/>
+          <w:szCs w:val="24"/>
+        </w:rPr>
         <w:t>ctime</w:t>
       </w:r>
       <w:proofErr w:type="spellEnd"/>
       <w:r>
+        <w:rPr>
+          <w:sz w:val="24"/>
+          <w:szCs w:val="24"/>
+        </w:rPr>
         <w:t xml:space="preserve"> para gestionar y registrar la fecha y hora de cada transacción automáticamente. Esta funcionalidad asegura que todas las transacciones estén temporalmente etiquetadas, lo cual es fundamental para el análisis y reporte de ventas.</w:t>
       </w:r>
     </w:p>
@@ -1909,19 +1933,239 @@
       <w:pPr>
         <w:spacing w:after="240"/>
         <w:rPr>
-          <w:lang w:val="es-CO"/>
-        </w:rPr>
-      </w:pPr>
+          <w:sz w:val="24"/>
+          <w:szCs w:val="24"/>
+          <w:lang w:val="es-CO"/>
+        </w:rPr>
+      </w:pPr>
+      <w:r>
+        <w:rPr>
+          <w:b/>
+          <w:bCs/>
+          <w:sz w:val="24"/>
+          <w:szCs w:val="24"/>
+          <w:lang w:val="es-CO"/>
+        </w:rPr>
+        <w:t>Problemas de desarrollo que se afrontaron:</w:t>
+      </w:r>
+    </w:p>
+    <w:p>
+      <w:pPr>
+        <w:pStyle w:val="Prrafodelista"/>
+        <w:numPr>
+          <w:ilvl w:val="0"/>
+          <w:numId w:val="16"/>
+        </w:numPr>
+        <w:spacing w:after="240"/>
+        <w:rPr>
+          <w:sz w:val="24"/>
+          <w:szCs w:val="24"/>
+          <w:lang w:val="es-CO"/>
+        </w:rPr>
+      </w:pPr>
+      <w:r>
+        <w:rPr>
+          <w:b/>
+          <w:bCs/>
+          <w:sz w:val="24"/>
+          <w:szCs w:val="24"/>
+          <w:lang w:val="es-CO"/>
+        </w:rPr>
+        <w:t xml:space="preserve">Manejo de Errores y Validaciones: </w:t>
+      </w:r>
+      <w:r>
+        <w:rPr>
+          <w:sz w:val="24"/>
+          <w:szCs w:val="24"/>
+          <w:lang w:val="es-CO"/>
+        </w:rPr>
+        <w:t>Tratamos de que los datos ingresados por los usuarios fueran validados antes de guardar, asegurándonos de que los códigos de estación y los nombres tuvieran el formato correcto y no estuvieran vacíos, lo que ayudó a evitar errores en las operaciones.</w:t>
+      </w:r>
     </w:p>
     <w:p>
       <w:pPr>
         <w:pStyle w:val="Prrafodelista"/>
         <w:spacing w:after="240"/>
         <w:rPr>
-          <w:sz w:val="24"/>
-          <w:szCs w:val="24"/>
-        </w:rPr>
-      </w:pPr>
+          <w:b/>
+          <w:bCs/>
+          <w:sz w:val="24"/>
+          <w:szCs w:val="24"/>
+          <w:lang w:val="es-CO"/>
+        </w:rPr>
+      </w:pPr>
+    </w:p>
+    <w:p>
+      <w:pPr>
+        <w:pStyle w:val="Prrafodelista"/>
+        <w:numPr>
+          <w:ilvl w:val="0"/>
+          <w:numId w:val="16"/>
+        </w:numPr>
+        <w:spacing w:after="240"/>
+        <w:rPr>
+          <w:b/>
+          <w:bCs/>
+          <w:sz w:val="24"/>
+          <w:szCs w:val="24"/>
+          <w:lang w:val="es-CO"/>
+        </w:rPr>
+      </w:pPr>
+      <w:r>
+        <w:rPr>
+          <w:b/>
+          <w:bCs/>
+          <w:sz w:val="24"/>
+          <w:szCs w:val="24"/>
+          <w:lang w:val="es-CO"/>
+        </w:rPr>
+        <w:t xml:space="preserve">Simulación de Ventas: </w:t>
+      </w:r>
+      <w:r>
+        <w:rPr>
+          <w:sz w:val="24"/>
+          <w:szCs w:val="24"/>
+          <w:lang w:val="es-CO"/>
+        </w:rPr>
+        <w:t>Al generar ventas aleatorias, nos aseguramos de que los valores de combustible vendido y almacenado se registraran correctamente, lo que resultó ser un poco complicado en la codificación, ya que debíamos mantener un equilibrio entre la cantidad vendida y la disponible.</w:t>
+      </w:r>
+    </w:p>
+    <w:p>
+      <w:pPr>
+        <w:pStyle w:val="Prrafodelista"/>
+        <w:spacing w:after="240"/>
+        <w:rPr>
+          <w:b/>
+          <w:bCs/>
+          <w:sz w:val="24"/>
+          <w:szCs w:val="24"/>
+          <w:lang w:val="es-CO"/>
+        </w:rPr>
+      </w:pPr>
+    </w:p>
+    <w:p>
+      <w:pPr>
+        <w:pStyle w:val="Prrafodelista"/>
+        <w:numPr>
+          <w:ilvl w:val="0"/>
+          <w:numId w:val="16"/>
+        </w:numPr>
+        <w:spacing w:after="240"/>
+        <w:rPr>
+          <w:sz w:val="24"/>
+          <w:szCs w:val="24"/>
+          <w:lang w:val="es-CO"/>
+        </w:rPr>
+      </w:pPr>
+      <w:r>
+        <w:rPr>
+          <w:b/>
+          <w:bCs/>
+          <w:sz w:val="24"/>
+          <w:szCs w:val="24"/>
+          <w:lang w:val="es-CO"/>
+        </w:rPr>
+        <w:t xml:space="preserve">Detección de Fugas: </w:t>
+      </w:r>
+      <w:r>
+        <w:rPr>
+          <w:sz w:val="24"/>
+          <w:szCs w:val="24"/>
+          <w:lang w:val="es-CO"/>
+        </w:rPr>
+        <w:t>Implementamos la lógica para detectar fugas, calculando las diferencias entre el total vendido y el almacenado, lo cual requirió atención y precisión para evitar falsas alarmas o pasar por alto problemas reales.</w:t>
+      </w:r>
+    </w:p>
+    <w:p>
+      <w:pPr>
+        <w:pStyle w:val="Prrafodelista"/>
+        <w:spacing w:after="240"/>
+        <w:rPr>
+          <w:b/>
+          <w:bCs/>
+          <w:sz w:val="24"/>
+          <w:szCs w:val="24"/>
+          <w:lang w:val="es-CO"/>
+        </w:rPr>
+      </w:pPr>
+    </w:p>
+    <w:p>
+      <w:pPr>
+        <w:pStyle w:val="Prrafodelista"/>
+        <w:numPr>
+          <w:ilvl w:val="0"/>
+          <w:numId w:val="16"/>
+        </w:numPr>
+        <w:spacing w:after="240"/>
+        <w:rPr>
+          <w:sz w:val="24"/>
+          <w:szCs w:val="24"/>
+          <w:lang w:val="es-CO"/>
+        </w:rPr>
+      </w:pPr>
+      <w:r>
+        <w:rPr>
+          <w:b/>
+          <w:bCs/>
+          <w:sz w:val="24"/>
+          <w:szCs w:val="24"/>
+          <w:lang w:val="es-CO"/>
+        </w:rPr>
+        <w:t xml:space="preserve">Manejo de Memoria: </w:t>
+      </w:r>
+      <w:r>
+        <w:rPr>
+          <w:sz w:val="24"/>
+          <w:szCs w:val="24"/>
+          <w:lang w:val="es-CO"/>
+        </w:rPr>
+        <w:t>La gestión adecuada de memoria dinámica fue crucial, asegurándonos de liberar correctamente la memoria para evitar fugas de memoria, lo que podría haber comprometido el rendimiento del sistema.</w:t>
+      </w:r>
+    </w:p>
+    <w:p>
+      <w:pPr>
+        <w:pStyle w:val="Prrafodelista"/>
+        <w:spacing w:after="240"/>
+        <w:rPr>
+          <w:b/>
+          <w:bCs/>
+          <w:sz w:val="24"/>
+          <w:szCs w:val="24"/>
+          <w:lang w:val="es-CO"/>
+        </w:rPr>
+      </w:pPr>
+    </w:p>
+    <w:p>
+      <w:pPr>
+        <w:pStyle w:val="Prrafodelista"/>
+        <w:numPr>
+          <w:ilvl w:val="0"/>
+          <w:numId w:val="16"/>
+        </w:numPr>
+        <w:spacing w:after="240"/>
+        <w:rPr>
+          <w:sz w:val="24"/>
+          <w:szCs w:val="24"/>
+        </w:rPr>
+      </w:pPr>
+      <w:r>
+        <w:rPr>
+          <w:b/>
+          <w:bCs/>
+          <w:sz w:val="24"/>
+          <w:szCs w:val="24"/>
+          <w:lang w:val="es-CO"/>
+        </w:rPr>
+        <w:t xml:space="preserve">Integración de Funcionalidades: </w:t>
+      </w:r>
+      <w:r>
+        <w:rPr>
+          <w:sz w:val="24"/>
+          <w:szCs w:val="24"/>
+          <w:lang w:val="es-CO"/>
+        </w:rPr>
+        <w:t>Garantizar que todas las partes del sistema se integraran correctamente y funcionaran de manera coherente fue un desafío, especialmente cuando se añadieron más funcionalidades, ya que debíamos asegurarnos de que no hubiera conflictos entre ellas.</w:t>
+      </w:r>
     </w:p>
     <w:sectPr>
       <w:pgSz w:w="11909" w:h="16834"/>
@@ -2474,6 +2718,92 @@
     </w:lvl>
   </w:abstractNum>
   <w:abstractNum w:abstractNumId="4" w15:restartNumberingAfterBreak="0">
+    <w:nsid w:val="23CC013F"/>
+    <w:multiLevelType w:val="hybridMultilevel"/>
+    <w:tmpl w:val="0A501E96"/>
+    <w:lvl w:ilvl="0" w:tplc="240A000F">
+      <w:start w:val="1"/>
+      <w:numFmt w:val="decimal"/>
+      <w:lvlText w:val="%1."/>
+      <w:lvlJc w:val="left"/>
+      <w:pPr>
+        <w:ind w:left="1440" w:hanging="360"/>
+      </w:pPr>
+    </w:lvl>
+    <w:lvl w:ilvl="1" w:tplc="240A0019" w:tentative="1">
+      <w:start w:val="1"/>
+      <w:numFmt w:val="lowerLetter"/>
+      <w:lvlText w:val="%2."/>
+      <w:lvlJc w:val="left"/>
+      <w:pPr>
+        <w:ind w:left="2160" w:hanging="360"/>
+      </w:pPr>
+    </w:lvl>
+    <w:lvl w:ilvl="2" w:tplc="240A001B" w:tentative="1">
+      <w:start w:val="1"/>
+      <w:numFmt w:val="lowerRoman"/>
+      <w:lvlText w:val="%3."/>
+      <w:lvlJc w:val="right"/>
+      <w:pPr>
+        <w:ind w:left="2880" w:hanging="180"/>
+      </w:pPr>
+    </w:lvl>
+    <w:lvl w:ilvl="3" w:tplc="240A000F" w:tentative="1">
+      <w:start w:val="1"/>
+      <w:numFmt w:val="decimal"/>
+      <w:lvlText w:val="%4."/>
+      <w:lvlJc w:val="left"/>
+      <w:pPr>
+        <w:ind w:left="3600" w:hanging="360"/>
+      </w:pPr>
+    </w:lvl>
+    <w:lvl w:ilvl="4" w:tplc="240A0019" w:tentative="1">
+      <w:start w:val="1"/>
+      <w:numFmt w:val="lowerLetter"/>
+      <w:lvlText w:val="%5."/>
+      <w:lvlJc w:val="left"/>
+      <w:pPr>
+        <w:ind w:left="4320" w:hanging="360"/>
+      </w:pPr>
+    </w:lvl>
+    <w:lvl w:ilvl="5" w:tplc="240A001B" w:tentative="1">
+      <w:start w:val="1"/>
+      <w:numFmt w:val="lowerRoman"/>
+      <w:lvlText w:val="%6."/>
+      <w:lvlJc w:val="right"/>
+      <w:pPr>
+        <w:ind w:left="5040" w:hanging="180"/>
+      </w:pPr>
+    </w:lvl>
+    <w:lvl w:ilvl="6" w:tplc="240A000F" w:tentative="1">
+      <w:start w:val="1"/>
+      <w:numFmt w:val="decimal"/>
+      <w:lvlText w:val="%7."/>
+      <w:lvlJc w:val="left"/>
+      <w:pPr>
+        <w:ind w:left="5760" w:hanging="360"/>
+      </w:pPr>
+    </w:lvl>
+    <w:lvl w:ilvl="7" w:tplc="240A0019" w:tentative="1">
+      <w:start w:val="1"/>
+      <w:numFmt w:val="lowerLetter"/>
+      <w:lvlText w:val="%8."/>
+      <w:lvlJc w:val="left"/>
+      <w:pPr>
+        <w:ind w:left="6480" w:hanging="360"/>
+      </w:pPr>
+    </w:lvl>
+    <w:lvl w:ilvl="8" w:tplc="240A001B" w:tentative="1">
+      <w:start w:val="1"/>
+      <w:numFmt w:val="lowerRoman"/>
+      <w:lvlText w:val="%9."/>
+      <w:lvlJc w:val="right"/>
+      <w:pPr>
+        <w:ind w:left="7200" w:hanging="180"/>
+      </w:pPr>
+    </w:lvl>
+  </w:abstractNum>
+  <w:abstractNum w:abstractNumId="5" w15:restartNumberingAfterBreak="0">
     <w:nsid w:val="28365A5D"/>
     <w:multiLevelType w:val="hybridMultilevel"/>
     <w:tmpl w:val="E7B0FB1A"/>
@@ -2586,7 +2916,7 @@
       </w:rPr>
     </w:lvl>
   </w:abstractNum>
-  <w:abstractNum w:abstractNumId="5" w15:restartNumberingAfterBreak="0">
+  <w:abstractNum w:abstractNumId="6" w15:restartNumberingAfterBreak="0">
     <w:nsid w:val="36D829C7"/>
     <w:multiLevelType w:val="hybridMultilevel"/>
     <w:tmpl w:val="BF8C16E0"/>
@@ -2699,7 +3029,7 @@
       </w:rPr>
     </w:lvl>
   </w:abstractNum>
-  <w:abstractNum w:abstractNumId="6" w15:restartNumberingAfterBreak="0">
+  <w:abstractNum w:abstractNumId="7" w15:restartNumberingAfterBreak="0">
     <w:nsid w:val="3F2413D8"/>
     <w:multiLevelType w:val="multilevel"/>
     <w:tmpl w:val="0574A778"/>
@@ -2848,7 +3178,7 @@
       </w:rPr>
     </w:lvl>
   </w:abstractNum>
-  <w:abstractNum w:abstractNumId="7" w15:restartNumberingAfterBreak="0">
+  <w:abstractNum w:abstractNumId="8" w15:restartNumberingAfterBreak="0">
     <w:nsid w:val="44AD5EF8"/>
     <w:multiLevelType w:val="hybridMultilevel"/>
     <w:tmpl w:val="3528C1CA"/>
@@ -2961,7 +3291,7 @@
       </w:rPr>
     </w:lvl>
   </w:abstractNum>
-  <w:abstractNum w:abstractNumId="8" w15:restartNumberingAfterBreak="0">
+  <w:abstractNum w:abstractNumId="9" w15:restartNumberingAfterBreak="0">
     <w:nsid w:val="4E863830"/>
     <w:multiLevelType w:val="multilevel"/>
     <w:tmpl w:val="86C6B98A"/>
@@ -3074,7 +3404,7 @@
       </w:rPr>
     </w:lvl>
   </w:abstractNum>
-  <w:abstractNum w:abstractNumId="9" w15:restartNumberingAfterBreak="0">
+  <w:abstractNum w:abstractNumId="10" w15:restartNumberingAfterBreak="0">
     <w:nsid w:val="553F2627"/>
     <w:multiLevelType w:val="multilevel"/>
     <w:tmpl w:val="AA64329E"/>
@@ -3187,7 +3517,120 @@
       </w:rPr>
     </w:lvl>
   </w:abstractNum>
-  <w:abstractNum w:abstractNumId="10" w15:restartNumberingAfterBreak="0">
+  <w:abstractNum w:abstractNumId="11" w15:restartNumberingAfterBreak="0">
+    <w:nsid w:val="5BC0216F"/>
+    <w:multiLevelType w:val="multilevel"/>
+    <w:tmpl w:val="B83E9018"/>
+    <w:lvl w:ilvl="0">
+      <w:start w:val="1"/>
+      <w:numFmt w:val="decimal"/>
+      <w:lvlText w:val="%1."/>
+      <w:lvlJc w:val="left"/>
+      <w:pPr>
+        <w:tabs>
+          <w:tab w:val="num" w:pos="643"/>
+        </w:tabs>
+        <w:ind w:left="643" w:hanging="360"/>
+      </w:pPr>
+    </w:lvl>
+    <w:lvl w:ilvl="1" w:tentative="1">
+      <w:start w:val="1"/>
+      <w:numFmt w:val="decimal"/>
+      <w:lvlText w:val="%2."/>
+      <w:lvlJc w:val="left"/>
+      <w:pPr>
+        <w:tabs>
+          <w:tab w:val="num" w:pos="1440"/>
+        </w:tabs>
+        <w:ind w:left="1440" w:hanging="360"/>
+      </w:pPr>
+    </w:lvl>
+    <w:lvl w:ilvl="2" w:tentative="1">
+      <w:start w:val="1"/>
+      <w:numFmt w:val="decimal"/>
+      <w:lvlText w:val="%3."/>
+      <w:lvlJc w:val="left"/>
+      <w:pPr>
+        <w:tabs>
+          <w:tab w:val="num" w:pos="2160"/>
+        </w:tabs>
+        <w:ind w:left="2160" w:hanging="360"/>
+      </w:pPr>
+    </w:lvl>
+    <w:lvl w:ilvl="3" w:tentative="1">
+      <w:start w:val="1"/>
+      <w:numFmt w:val="decimal"/>
+      <w:lvlText w:val="%4."/>
+      <w:lvlJc w:val="left"/>
+      <w:pPr>
+        <w:tabs>
+          <w:tab w:val="num" w:pos="2880"/>
+        </w:tabs>
+        <w:ind w:left="2880" w:hanging="360"/>
+      </w:pPr>
+    </w:lvl>
+    <w:lvl w:ilvl="4" w:tentative="1">
+      <w:start w:val="1"/>
+      <w:numFmt w:val="decimal"/>
+      <w:lvlText w:val="%5."/>
+      <w:lvlJc w:val="left"/>
+      <w:pPr>
+        <w:tabs>
+          <w:tab w:val="num" w:pos="3600"/>
+        </w:tabs>
+        <w:ind w:left="3600" w:hanging="360"/>
+      </w:pPr>
+    </w:lvl>
+    <w:lvl w:ilvl="5" w:tentative="1">
+      <w:start w:val="1"/>
+      <w:numFmt w:val="decimal"/>
+      <w:lvlText w:val="%6."/>
+      <w:lvlJc w:val="left"/>
+      <w:pPr>
+        <w:tabs>
+          <w:tab w:val="num" w:pos="4320"/>
+        </w:tabs>
+        <w:ind w:left="4320" w:hanging="360"/>
+      </w:pPr>
+    </w:lvl>
+    <w:lvl w:ilvl="6" w:tentative="1">
+      <w:start w:val="1"/>
+      <w:numFmt w:val="decimal"/>
+      <w:lvlText w:val="%7."/>
+      <w:lvlJc w:val="left"/>
+      <w:pPr>
+        <w:tabs>
+          <w:tab w:val="num" w:pos="5040"/>
+        </w:tabs>
+        <w:ind w:left="5040" w:hanging="360"/>
+      </w:pPr>
+    </w:lvl>
+    <w:lvl w:ilvl="7" w:tentative="1">
+      <w:start w:val="1"/>
+      <w:numFmt w:val="decimal"/>
+      <w:lvlText w:val="%8."/>
+      <w:lvlJc w:val="left"/>
+      <w:pPr>
+        <w:tabs>
+          <w:tab w:val="num" w:pos="5760"/>
+        </w:tabs>
+        <w:ind w:left="5760" w:hanging="360"/>
+      </w:pPr>
+    </w:lvl>
+    <w:lvl w:ilvl="8" w:tentative="1">
+      <w:start w:val="1"/>
+      <w:numFmt w:val="decimal"/>
+      <w:lvlText w:val="%9."/>
+      <w:lvlJc w:val="left"/>
+      <w:pPr>
+        <w:tabs>
+          <w:tab w:val="num" w:pos="6480"/>
+        </w:tabs>
+        <w:ind w:left="6480" w:hanging="360"/>
+      </w:pPr>
+    </w:lvl>
+  </w:abstractNum>
+  <w:abstractNum w:abstractNumId="12" w15:restartNumberingAfterBreak="0">
     <w:nsid w:val="602E7DB0"/>
     <w:multiLevelType w:val="multilevel"/>
     <w:tmpl w:val="22F457AE"/>
@@ -3300,7 +3743,93 @@
       </w:rPr>
     </w:lvl>
   </w:abstractNum>
-  <w:abstractNum w:abstractNumId="11" w15:restartNumberingAfterBreak="0">
+  <w:abstractNum w:abstractNumId="13" w15:restartNumberingAfterBreak="0">
+    <w:nsid w:val="64123F95"/>
+    <w:multiLevelType w:val="hybridMultilevel"/>
+    <w:tmpl w:val="B0B003C6"/>
+    <w:lvl w:ilvl="0" w:tplc="240A000F">
+      <w:start w:val="1"/>
+      <w:numFmt w:val="decimal"/>
+      <w:lvlText w:val="%1."/>
+      <w:lvlJc w:val="left"/>
+      <w:pPr>
+        <w:ind w:left="720" w:hanging="360"/>
+      </w:pPr>
+    </w:lvl>
+    <w:lvl w:ilvl="1" w:tplc="240A0019" w:tentative="1">
+      <w:start w:val="1"/>
+      <w:numFmt w:val="lowerLetter"/>
+      <w:lvlText w:val="%2."/>
+      <w:lvlJc w:val="left"/>
+      <w:pPr>
+        <w:ind w:left="1440" w:hanging="360"/>
+      </w:pPr>
+    </w:lvl>
+    <w:lvl w:ilvl="2" w:tplc="240A001B" w:tentative="1">
+      <w:start w:val="1"/>
+      <w:numFmt w:val="lowerRoman"/>
+      <w:lvlText w:val="%3."/>
+      <w:lvlJc w:val="right"/>
+      <w:pPr>
+        <w:ind w:left="2160" w:hanging="180"/>
+      </w:pPr>
+    </w:lvl>
+    <w:lvl w:ilvl="3" w:tplc="240A000F" w:tentative="1">
+      <w:start w:val="1"/>
+      <w:numFmt w:val="decimal"/>
+      <w:lvlText w:val="%4."/>
+      <w:lvlJc w:val="left"/>
+      <w:pPr>
+        <w:ind w:left="2880" w:hanging="360"/>
+      </w:pPr>
+    </w:lvl>
+    <w:lvl w:ilvl="4" w:tplc="240A0019" w:tentative="1">
+      <w:start w:val="1"/>
+      <w:numFmt w:val="lowerLetter"/>
+      <w:lvlText w:val="%5."/>
+      <w:lvlJc w:val="left"/>
+      <w:pPr>
+        <w:ind w:left="3600" w:hanging="360"/>
+      </w:pPr>
+    </w:lvl>
+    <w:lvl w:ilvl="5" w:tplc="240A001B" w:tentative="1">
+      <w:start w:val="1"/>
+      <w:numFmt w:val="lowerRoman"/>
+      <w:lvlText w:val="%6."/>
+      <w:lvlJc w:val="right"/>
+      <w:pPr>
+        <w:ind w:left="4320" w:hanging="180"/>
+      </w:pPr>
+    </w:lvl>
+    <w:lvl w:ilvl="6" w:tplc="240A000F" w:tentative="1">
+      <w:start w:val="1"/>
+      <w:numFmt w:val="decimal"/>
+      <w:lvlText w:val="%7."/>
+      <w:lvlJc w:val="left"/>
+      <w:pPr>
+        <w:ind w:left="5040" w:hanging="360"/>
+      </w:pPr>
+    </w:lvl>
+    <w:lvl w:ilvl="7" w:tplc="240A0019" w:tentative="1">
+      <w:start w:val="1"/>
+      <w:numFmt w:val="lowerLetter"/>
+      <w:lvlText w:val="%8."/>
+      <w:lvlJc w:val="left"/>
+      <w:pPr>
+        <w:ind w:left="5760" w:hanging="360"/>
+      </w:pPr>
+    </w:lvl>
+    <w:lvl w:ilvl="8" w:tplc="240A001B" w:tentative="1">
+      <w:start w:val="1"/>
+      <w:numFmt w:val="lowerRoman"/>
+      <w:lvlText w:val="%9."/>
+      <w:lvlJc w:val="right"/>
+      <w:pPr>
+        <w:ind w:left="6480" w:hanging="180"/>
+      </w:pPr>
+    </w:lvl>
+  </w:abstractNum>
+  <w:abstractNum w:abstractNumId="14" w15:restartNumberingAfterBreak="0">
     <w:nsid w:val="64740FFF"/>
     <w:multiLevelType w:val="hybridMultilevel"/>
     <w:tmpl w:val="BC1649A2"/>
@@ -3413,7 +3942,7 @@
       </w:rPr>
     </w:lvl>
   </w:abstractNum>
-  <w:abstractNum w:abstractNumId="12" w15:restartNumberingAfterBreak="0">
+  <w:abstractNum w:abstractNumId="15" w15:restartNumberingAfterBreak="0">
     <w:nsid w:val="78494D3B"/>
     <w:multiLevelType w:val="hybridMultilevel"/>
     <w:tmpl w:val="39A49DA0"/>
@@ -3527,13 +4056,13 @@
     </w:lvl>
   </w:abstractNum>
   <w:num w:numId="1" w16cid:durableId="1583177976">
-    <w:abstractNumId w:val="9"/>
+    <w:abstractNumId w:val="10"/>
   </w:num>
   <w:num w:numId="2" w16cid:durableId="1647124102">
-    <w:abstractNumId w:val="10"/>
+    <w:abstractNumId w:val="12"/>
   </w:num>
   <w:num w:numId="3" w16cid:durableId="1164316352">
-    <w:abstractNumId w:val="8"/>
+    <w:abstractNumId w:val="9"/>
   </w:num>
   <w:num w:numId="4" w16cid:durableId="1700357801">
     <w:abstractNumId w:val="2"/>
@@ -3545,25 +4074,34 @@
     <w:abstractNumId w:val="1"/>
   </w:num>
   <w:num w:numId="7" w16cid:durableId="1655138847">
-    <w:abstractNumId w:val="12"/>
+    <w:abstractNumId w:val="15"/>
   </w:num>
   <w:num w:numId="8" w16cid:durableId="1855880591">
-    <w:abstractNumId w:val="5"/>
+    <w:abstractNumId w:val="6"/>
   </w:num>
   <w:num w:numId="9" w16cid:durableId="1211964814">
     <w:abstractNumId w:val="0"/>
   </w:num>
   <w:num w:numId="10" w16cid:durableId="1465467125">
+    <w:abstractNumId w:val="8"/>
+  </w:num>
+  <w:num w:numId="11" w16cid:durableId="1549491250">
+    <w:abstractNumId w:val="5"/>
+  </w:num>
+  <w:num w:numId="12" w16cid:durableId="1793212372">
+    <w:abstractNumId w:val="14"/>
+  </w:num>
+  <w:num w:numId="13" w16cid:durableId="618954627">
     <w:abstractNumId w:val="7"/>
   </w:num>
-  <w:num w:numId="11" w16cid:durableId="1549491250">
+  <w:num w:numId="14" w16cid:durableId="735739353">
+    <w:abstractNumId w:val="11"/>
+  </w:num>
+  <w:num w:numId="15" w16cid:durableId="229776756">
     <w:abstractNumId w:val="4"/>
   </w:num>
-  <w:num w:numId="12" w16cid:durableId="1793212372">
-    <w:abstractNumId w:val="11"/>
-  </w:num>
-  <w:num w:numId="13" w16cid:durableId="618954627">
-    <w:abstractNumId w:val="6"/>
+  <w:num w:numId="16" w16cid:durableId="1604150911">
+    <w:abstractNumId w:val="13"/>
   </w:num>
 </w:numbering>
 </file>

</xml_diff>